<commit_message>
:recycle: refactor: updated docs and finished project
</commit_message>
<xml_diff>
--- a/Documentation/Section 19125 - 01 - Guide d'utilisateur - 03-19-2023.docx
+++ b/Documentation/Section 19125 - 01 - Guide d'utilisateur - 03-19-2023.docx
@@ -10,45 +10,144 @@
         <w:rPr>
           <w:rFonts w:ascii="Times New Roman" w:hAnsi="Times New Roman" w:eastAsia="Times New Roman" w:cs="Times New Roman"/>
           <w:b w:val="1"/>
+          <w:bCs w:val="1"/>
+          <w:noProof w:val="0"/>
           <w:color w:val="006ebe"/>
           <w:sz w:val="32"/>
           <w:szCs w:val="32"/>
-        </w:rPr>
-      </w:pPr>
-      <w:bookmarkStart w:name="_heading=h.gjdgxs" w:colFirst="0" w:colLast="0" w:id="0"/>
+          <w:lang w:val="fr-CA"/>
+        </w:rPr>
+      </w:pPr>
+      <w:bookmarkStart w:name="_heading=h.gjdgxs" w:id="0"/>
       <w:bookmarkEnd w:id="0"/>
       <w:r>
         <w:rPr>
           <w:rFonts w:ascii="Times New Roman" w:hAnsi="Times New Roman" w:eastAsia="Times New Roman" w:cs="Times New Roman"/>
           <w:b w:val="1"/>
+          <w:bCs w:val="1"/>
+          <w:noProof w:val="0"/>
+          <w:color w:val="006EBE"/>
+          <w:sz w:val="32"/>
+          <w:szCs w:val="32"/>
+          <w:lang w:val="fr-CA"/>
+        </w:rPr>
+        <w:t xml:space="preserve">MATRIX </w:t>
+      </w:r>
+      <w:r>
+        <w:rPr>
+          <w:rFonts w:ascii="Times New Roman" w:hAnsi="Times New Roman" w:eastAsia="Times New Roman" w:cs="Times New Roman"/>
+          <w:b w:val="1"/>
+          <w:bCs w:val="1"/>
+          <w:noProof w:val="0"/>
+          <w:color w:val="006EBE"/>
+          <w:sz w:val="32"/>
+          <w:szCs w:val="32"/>
+          <w:lang w:val="fr-CA"/>
+        </w:rPr>
+        <w:t>COLLEGE</w:t>
+      </w:r>
+      <w:r>
+        <w:rPr>
+          <w:rFonts w:ascii="Times New Roman" w:hAnsi="Times New Roman" w:eastAsia="Times New Roman" w:cs="Times New Roman"/>
+          <w:b w:val="1"/>
+          <w:bCs w:val="1"/>
+          <w:noProof w:val="0"/>
+          <w:color w:val="006EBE"/>
+          <w:sz w:val="32"/>
+          <w:szCs w:val="32"/>
+          <w:lang w:val="fr-CA"/>
+        </w:rPr>
+        <w:t xml:space="preserve"> </w:t>
+      </w:r>
+    </w:p>
+    <w:p xmlns:wp14="http://schemas.microsoft.com/office/word/2010/wordml" wp14:textId="77777777">
+      <w:pPr>
+        <w:widowControl w:val="0"/>
+        <w:spacing w:after="0" w:line="240" w:lineRule="auto"/>
+        <w:jc w:val="center"/>
+        <w:rPr>
+          <w:rFonts w:ascii="Times New Roman" w:hAnsi="Times New Roman" w:eastAsia="Times New Roman" w:cs="Times New Roman"/>
+          <w:b w:val="1"/>
+          <w:bCs w:val="1"/>
+          <w:noProof w:val="0"/>
           <w:color w:val="006ebe"/>
           <w:sz w:val="32"/>
           <w:szCs w:val="32"/>
-          <w:rtl w:val="0"/>
-        </w:rPr>
-        <w:t xml:space="preserve">MATRIX </w:t>
-      </w:r>
+          <w:lang w:val="fr-CA"/>
+        </w:rPr>
+      </w:pPr>
       <w:r>
         <w:rPr>
           <w:rFonts w:ascii="Times New Roman" w:hAnsi="Times New Roman" w:eastAsia="Times New Roman" w:cs="Times New Roman"/>
           <w:b w:val="1"/>
+          <w:bCs w:val="1"/>
+          <w:noProof w:val="0"/>
+          <w:color w:val="006EBE"/>
+          <w:sz w:val="32"/>
+          <w:szCs w:val="32"/>
+          <w:lang w:val="fr-CA"/>
+        </w:rPr>
+        <w:t xml:space="preserve">OF </w:t>
+      </w:r>
+    </w:p>
+    <w:p xmlns:wp14="http://schemas.microsoft.com/office/word/2010/wordml" wp14:textId="77777777">
+      <w:pPr>
+        <w:widowControl w:val="0"/>
+        <w:spacing w:after="0" w:line="240" w:lineRule="auto"/>
+        <w:jc w:val="center"/>
+        <w:rPr>
+          <w:rFonts w:ascii="Times New Roman" w:hAnsi="Times New Roman" w:eastAsia="Times New Roman" w:cs="Times New Roman"/>
+          <w:b w:val="1"/>
+          <w:bCs w:val="1"/>
+          <w:noProof w:val="0"/>
           <w:color w:val="006ebe"/>
           <w:sz w:val="32"/>
           <w:szCs w:val="32"/>
-          <w:rtl w:val="0"/>
-        </w:rPr>
-        <w:t xml:space="preserve">COLLEGE</w:t>
-      </w:r>
+          <w:lang w:val="fr-CA"/>
+        </w:rPr>
+      </w:pPr>
       <w:r>
         <w:rPr>
           <w:rFonts w:ascii="Times New Roman" w:hAnsi="Times New Roman" w:eastAsia="Times New Roman" w:cs="Times New Roman"/>
           <w:b w:val="1"/>
+          <w:bCs w:val="1"/>
+          <w:noProof w:val="0"/>
+          <w:color w:val="006EBE"/>
+          <w:sz w:val="32"/>
+          <w:szCs w:val="32"/>
+          <w:lang w:val="fr-CA"/>
+        </w:rPr>
+        <w:t xml:space="preserve">MANAGEMENT TECHNOLOGY </w:t>
+      </w:r>
+    </w:p>
+    <w:p xmlns:wp14="http://schemas.microsoft.com/office/word/2010/wordml" wp14:textId="77777777">
+      <w:pPr>
+        <w:widowControl w:val="0"/>
+        <w:spacing w:after="0" w:line="240" w:lineRule="auto"/>
+        <w:jc w:val="center"/>
+        <w:rPr>
+          <w:rFonts w:ascii="Times New Roman" w:hAnsi="Times New Roman" w:eastAsia="Times New Roman" w:cs="Times New Roman"/>
+          <w:b w:val="1"/>
+          <w:bCs w:val="1"/>
+          <w:noProof w:val="0"/>
           <w:color w:val="006ebe"/>
           <w:sz w:val="32"/>
           <w:szCs w:val="32"/>
-          <w:rtl w:val="0"/>
-        </w:rPr>
-        <w:t xml:space="preserve"> </w:t>
+          <w:lang w:val="fr-CA"/>
+        </w:rPr>
+      </w:pPr>
+      <w:r>
+        <w:rPr>
+          <w:rFonts w:ascii="Times New Roman" w:hAnsi="Times New Roman" w:eastAsia="Times New Roman" w:cs="Times New Roman"/>
+          <w:b w:val="1"/>
+          <w:bCs w:val="1"/>
+          <w:noProof w:val="0"/>
+          <w:color w:val="006EBE"/>
+          <w:sz w:val="32"/>
+          <w:szCs w:val="32"/>
+          <w:lang w:val="fr-CA"/>
+        </w:rPr>
+        <w:t xml:space="preserve">&amp; </w:t>
       </w:r>
     </w:p>
     <w:p xmlns:wp14="http://schemas.microsoft.com/office/word/2010/wordml" wp14:textId="77777777">
@@ -59,21 +158,26 @@
         <w:rPr>
           <w:rFonts w:ascii="Times New Roman" w:hAnsi="Times New Roman" w:eastAsia="Times New Roman" w:cs="Times New Roman"/>
           <w:b w:val="1"/>
+          <w:bCs w:val="1"/>
+          <w:noProof w:val="0"/>
           <w:color w:val="006ebe"/>
           <w:sz w:val="32"/>
           <w:szCs w:val="32"/>
+          <w:lang w:val="fr-CA"/>
         </w:rPr>
       </w:pPr>
       <w:r>
         <w:rPr>
           <w:rFonts w:ascii="Times New Roman" w:hAnsi="Times New Roman" w:eastAsia="Times New Roman" w:cs="Times New Roman"/>
           <w:b w:val="1"/>
-          <w:color w:val="006ebe"/>
+          <w:bCs w:val="1"/>
+          <w:noProof w:val="0"/>
+          <w:color w:val="006EBE"/>
           <w:sz w:val="32"/>
           <w:szCs w:val="32"/>
-          <w:rtl w:val="0"/>
-        </w:rPr>
-        <w:t xml:space="preserve">OF </w:t>
+          <w:lang w:val="fr-CA"/>
+        </w:rPr>
+        <w:t>HEALTH</w:t>
       </w:r>
     </w:p>
     <w:p xmlns:wp14="http://schemas.microsoft.com/office/word/2010/wordml" wp14:textId="77777777">
@@ -84,22 +188,13 @@
         <w:rPr>
           <w:rFonts w:ascii="Times New Roman" w:hAnsi="Times New Roman" w:eastAsia="Times New Roman" w:cs="Times New Roman"/>
           <w:b w:val="1"/>
-          <w:color w:val="006ebe"/>
+          <w:bCs w:val="1"/>
+          <w:noProof w:val="0"/>
           <w:sz w:val="32"/>
           <w:szCs w:val="32"/>
-        </w:rPr>
-      </w:pPr>
-      <w:r>
-        <w:rPr>
-          <w:rFonts w:ascii="Times New Roman" w:hAnsi="Times New Roman" w:eastAsia="Times New Roman" w:cs="Times New Roman"/>
-          <w:b w:val="1"/>
-          <w:color w:val="006ebe"/>
-          <w:sz w:val="32"/>
-          <w:szCs w:val="32"/>
-          <w:rtl w:val="0"/>
-        </w:rPr>
-        <w:t xml:space="preserve">MANAGEMENT TECHNOLOGY </w:t>
-      </w:r>
+          <w:lang w:val="fr-CA"/>
+        </w:rPr>
+      </w:pPr>
     </w:p>
     <w:p xmlns:wp14="http://schemas.microsoft.com/office/word/2010/wordml" wp14:textId="77777777">
       <w:pPr>
@@ -109,22 +204,13 @@
         <w:rPr>
           <w:rFonts w:ascii="Times New Roman" w:hAnsi="Times New Roman" w:eastAsia="Times New Roman" w:cs="Times New Roman"/>
           <w:b w:val="1"/>
-          <w:color w:val="006ebe"/>
+          <w:bCs w:val="1"/>
+          <w:noProof w:val="0"/>
           <w:sz w:val="32"/>
           <w:szCs w:val="32"/>
-        </w:rPr>
-      </w:pPr>
-      <w:r>
-        <w:rPr>
-          <w:rFonts w:ascii="Times New Roman" w:hAnsi="Times New Roman" w:eastAsia="Times New Roman" w:cs="Times New Roman"/>
-          <w:b w:val="1"/>
-          <w:color w:val="006ebe"/>
-          <w:sz w:val="32"/>
-          <w:szCs w:val="32"/>
-          <w:rtl w:val="0"/>
-        </w:rPr>
-        <w:t xml:space="preserve">&amp; </w:t>
-      </w:r>
+          <w:lang w:val="fr-CA"/>
+        </w:rPr>
+      </w:pPr>
     </w:p>
     <w:p xmlns:wp14="http://schemas.microsoft.com/office/word/2010/wordml" wp14:textId="77777777">
       <w:pPr>
@@ -134,21 +220,30 @@
         <w:rPr>
           <w:rFonts w:ascii="Times New Roman" w:hAnsi="Times New Roman" w:eastAsia="Times New Roman" w:cs="Times New Roman"/>
           <w:b w:val="1"/>
-          <w:color w:val="006ebe"/>
+          <w:bCs w:val="1"/>
+          <w:noProof w:val="0"/>
+          <w:sz w:val="20"/>
+          <w:szCs w:val="20"/>
+          <w:lang w:val="fr-CA"/>
+        </w:rPr>
+      </w:pPr>
+      <w:r>
+        <w:rPr>
+          <w:rFonts w:ascii="Times New Roman" w:hAnsi="Times New Roman" w:eastAsia="Times New Roman" w:cs="Times New Roman"/>
+          <w:b w:val="1"/>
+          <w:bCs w:val="1"/>
+          <w:noProof w:val="0"/>
+          <w:color w:val="242424"/>
           <w:sz w:val="32"/>
           <w:szCs w:val="32"/>
-        </w:rPr>
-      </w:pPr>
-      <w:r>
-        <w:rPr>
-          <w:rFonts w:ascii="Times New Roman" w:hAnsi="Times New Roman" w:eastAsia="Times New Roman" w:cs="Times New Roman"/>
-          <w:b w:val="1"/>
-          <w:color w:val="006ebe"/>
-          <w:sz w:val="32"/>
-          <w:szCs w:val="32"/>
+          <w:lang w:val="fr-CA"/>
+        </w:rPr>
+        <w:t xml:space="preserve">Montréal (Québec)</w:t>
+      </w:r>
+      <w:r>
+        <w:rPr>
           <w:rtl w:val="0"/>
         </w:rPr>
-        <w:t xml:space="preserve">HEALTH</w:t>
       </w:r>
     </w:p>
     <w:p xmlns:wp14="http://schemas.microsoft.com/office/word/2010/wordml" wp14:textId="77777777">
@@ -159,15 +254,13 @@
         <w:rPr>
           <w:rFonts w:ascii="Times New Roman" w:hAnsi="Times New Roman" w:eastAsia="Times New Roman" w:cs="Times New Roman"/>
           <w:b w:val="1"/>
-          <w:sz w:val="32"/>
-          <w:szCs w:val="32"/>
-        </w:rPr>
-      </w:pPr>
-      <w:r>
-        <w:rPr>
-          <w:rtl w:val="0"/>
-        </w:rPr>
-      </w:r>
+          <w:bCs w:val="1"/>
+          <w:noProof w:val="0"/>
+          <w:sz w:val="20"/>
+          <w:szCs w:val="20"/>
+          <w:lang w:val="fr-CA"/>
+        </w:rPr>
+      </w:pPr>
     </w:p>
     <w:p xmlns:wp14="http://schemas.microsoft.com/office/word/2010/wordml" wp14:textId="77777777">
       <w:pPr>
@@ -177,15 +270,13 @@
         <w:rPr>
           <w:rFonts w:ascii="Times New Roman" w:hAnsi="Times New Roman" w:eastAsia="Times New Roman" w:cs="Times New Roman"/>
           <w:b w:val="1"/>
-          <w:sz w:val="32"/>
-          <w:szCs w:val="32"/>
-        </w:rPr>
-      </w:pPr>
-      <w:r>
-        <w:rPr>
-          <w:rtl w:val="0"/>
-        </w:rPr>
-      </w:r>
+          <w:bCs w:val="1"/>
+          <w:noProof w:val="0"/>
+          <w:sz w:val="20"/>
+          <w:szCs w:val="20"/>
+          <w:lang w:val="fr-CA"/>
+        </w:rPr>
+      </w:pPr>
     </w:p>
     <w:p xmlns:wp14="http://schemas.microsoft.com/office/word/2010/wordml" wp14:textId="77777777">
       <w:pPr>
@@ -195,138 +286,71 @@
         <w:rPr>
           <w:rFonts w:ascii="Times New Roman" w:hAnsi="Times New Roman" w:eastAsia="Times New Roman" w:cs="Times New Roman"/>
           <w:b w:val="1"/>
+          <w:bCs w:val="1"/>
+          <w:noProof w:val="0"/>
           <w:sz w:val="20"/>
           <w:szCs w:val="20"/>
-        </w:rPr>
-      </w:pPr>
-      <w:r>
-        <w:rPr>
-          <w:rFonts w:ascii="Times New Roman" w:hAnsi="Times New Roman" w:eastAsia="Times New Roman" w:cs="Times New Roman"/>
-          <w:b w:val="1"/>
-          <w:color w:val="242424"/>
-          <w:sz w:val="32"/>
-          <w:szCs w:val="32"/>
-          <w:rtl w:val="0"/>
-        </w:rPr>
-        <w:t xml:space="preserve">Montréal (Québec)</w:t>
-      </w:r>
-      <w:r>
-        <w:rPr>
-          <w:rtl w:val="0"/>
-        </w:rPr>
-      </w:r>
+          <w:lang w:val="fr-CA"/>
+        </w:rPr>
+      </w:pPr>
     </w:p>
-    <w:p xmlns:wp14="http://schemas.microsoft.com/office/word/2010/wordml" wp14:textId="77777777">
-      <w:pPr>
+    <w:p xmlns:wp14="http://schemas.microsoft.com/office/word/2010/wordml" wp14:textId="131F9BF8">
+      <w:pPr>
+        <w:pStyle w:val="Normal"/>
         <w:widowControl w:val="0"/>
         <w:spacing w:after="0" w:line="240" w:lineRule="auto"/>
         <w:jc w:val="center"/>
         <w:rPr>
           <w:rFonts w:ascii="Times New Roman" w:hAnsi="Times New Roman" w:eastAsia="Times New Roman" w:cs="Times New Roman"/>
           <w:b w:val="1"/>
-          <w:sz w:val="20"/>
-          <w:szCs w:val="20"/>
-        </w:rPr>
-      </w:pPr>
-      <w:r>
-        <w:rPr>
-          <w:rtl w:val="0"/>
-        </w:rPr>
-      </w:r>
-    </w:p>
-    <w:p xmlns:wp14="http://schemas.microsoft.com/office/word/2010/wordml" wp14:textId="77777777">
-      <w:pPr>
-        <w:widowControl w:val="0"/>
-        <w:spacing w:after="0" w:line="240" w:lineRule="auto"/>
-        <w:jc w:val="center"/>
-        <w:rPr>
-          <w:rFonts w:ascii="Times New Roman" w:hAnsi="Times New Roman" w:eastAsia="Times New Roman" w:cs="Times New Roman"/>
-          <w:b w:val="1"/>
-          <w:sz w:val="20"/>
-          <w:szCs w:val="20"/>
-        </w:rPr>
-      </w:pPr>
-      <w:r>
-        <w:rPr>
-          <w:rtl w:val="0"/>
-        </w:rPr>
-      </w:r>
-    </w:p>
-    <w:p xmlns:wp14="http://schemas.microsoft.com/office/word/2010/wordml" wp14:textId="77777777">
-      <w:pPr>
-        <w:widowControl w:val="0"/>
-        <w:spacing w:after="0" w:line="240" w:lineRule="auto"/>
-        <w:jc w:val="center"/>
-        <w:rPr>
-          <w:rFonts w:ascii="Times New Roman" w:hAnsi="Times New Roman" w:eastAsia="Times New Roman" w:cs="Times New Roman"/>
-          <w:b w:val="1"/>
-          <w:sz w:val="20"/>
-          <w:szCs w:val="20"/>
-        </w:rPr>
-      </w:pPr>
-      <w:r>
-        <w:rPr>
-          <w:rtl w:val="0"/>
-        </w:rPr>
-      </w:r>
-    </w:p>
-    <w:p xmlns:wp14="http://schemas.microsoft.com/office/word/2010/wordml" wp14:textId="77777777">
-      <w:pPr>
-        <w:widowControl w:val="0"/>
-        <w:spacing w:after="0" w:line="240" w:lineRule="auto"/>
-        <w:jc w:val="center"/>
-        <w:rPr>
-          <w:rFonts w:ascii="Times New Roman" w:hAnsi="Times New Roman" w:eastAsia="Times New Roman" w:cs="Times New Roman"/>
-          <w:b w:val="1"/>
+          <w:bCs w:val="1"/>
+          <w:noProof w:val="0"/>
           <w:sz w:val="19"/>
           <w:szCs w:val="19"/>
-        </w:rPr>
-      </w:pPr>
-      <w:r>
-        <w:rPr>
-          <w:rtl w:val="0"/>
-        </w:rPr>
-      </w:r>
+          <w:lang w:val="fr-CA"/>
+        </w:rPr>
+      </w:pPr>
       <w:r>
         <w:drawing>
-          <wp:anchor xmlns:wp14="http://schemas.microsoft.com/office/word/2010/wordprocessingDrawing" distT="0" distB="0" distL="0" distR="0" simplePos="0" relativeHeight="0" behindDoc="0" locked="0" layoutInCell="1" hidden="0" allowOverlap="1" wp14:anchorId="7D729276" wp14:editId="7777777">
-            <wp:simplePos x="0" y="0"/>
-            <wp:positionH relativeFrom="column">
-              <wp:posOffset>2139950</wp:posOffset>
-            </wp:positionH>
-            <wp:positionV relativeFrom="paragraph">
-              <wp:posOffset>164534</wp:posOffset>
-            </wp:positionV>
+          <wp:inline xmlns:wp14="http://schemas.microsoft.com/office/word/2010/wordprocessingDrawing" wp14:editId="1F3B0462" wp14:anchorId="6D795450">
             <wp:extent cx="1735055" cy="528066"/>
             <wp:effectExtent l="0" t="0" r="0" b="0"/>
-            <wp:wrapTopAndBottom distT="0" distB="0"/>
-            <wp:docPr id="25" name="image2.jpg"/>
+            <wp:docPr id="25" name="image2.jpg" title=""/>
+            <wp:cNvGraphicFramePr>
+              <a:graphicFrameLocks/>
+            </wp:cNvGraphicFramePr>
             <a:graphic>
               <a:graphicData uri="http://schemas.openxmlformats.org/drawingml/2006/picture">
                 <pic:pic>
                   <pic:nvPicPr>
                     <pic:cNvPr id="0" name="image2.jpg"/>
-                    <pic:cNvPicPr preferRelativeResize="0"/>
+                    <pic:cNvPicPr/>
                   </pic:nvPicPr>
                   <pic:blipFill>
-                    <a:blip r:embed="rId7"/>
+                    <a:blip r:embed="R03b4ad47d0894653">
+                      <a:extLst>
+                        <a:ext xmlns:a="http://schemas.openxmlformats.org/drawingml/2006/main" uri="{28A0092B-C50C-407E-A947-70E740481C1C}">
+                          <a14:useLocalDpi val="0"/>
+                        </a:ext>
+                      </a:extLst>
+                    </a:blip>
                     <a:srcRect l="0" t="0" r="0" b="0"/>
                     <a:stretch>
                       <a:fillRect/>
                     </a:stretch>
                   </pic:blipFill>
-                  <pic:spPr>
-                    <a:xfrm>
+                  <pic:spPr xmlns:pic="http://schemas.openxmlformats.org/drawingml/2006/picture">
+                    <a:xfrm xmlns:a="http://schemas.openxmlformats.org/drawingml/2006/main" rot="0" flipH="0" flipV="0">
                       <a:off x="0" y="0"/>
                       <a:ext cx="1735055" cy="528066"/>
                     </a:xfrm>
-                    <a:prstGeom prst="rect"/>
-                    <a:ln/>
+                    <a:prstGeom xmlns:a="http://schemas.openxmlformats.org/drawingml/2006/main" prst="rect"/>
+                    <a:ln xmlns:a="http://schemas.openxmlformats.org/drawingml/2006/main"/>
                   </pic:spPr>
                 </pic:pic>
               </a:graphicData>
             </a:graphic>
-          </wp:anchor>
+          </wp:inline>
         </w:drawing>
       </w:r>
     </w:p>
@@ -338,15 +362,13 @@
         <w:rPr>
           <w:rFonts w:ascii="Times New Roman" w:hAnsi="Times New Roman" w:eastAsia="Times New Roman" w:cs="Times New Roman"/>
           <w:b w:val="1"/>
+          <w:bCs w:val="1"/>
+          <w:noProof w:val="0"/>
           <w:sz w:val="34"/>
           <w:szCs w:val="34"/>
-        </w:rPr>
-      </w:pPr>
-      <w:r>
-        <w:rPr>
-          <w:rtl w:val="0"/>
-        </w:rPr>
-      </w:r>
+          <w:lang w:val="fr-CA"/>
+        </w:rPr>
+      </w:pPr>
     </w:p>
     <w:p xmlns:wp14="http://schemas.microsoft.com/office/word/2010/wordml" wp14:textId="77777777">
       <w:pPr>
@@ -356,15 +378,13 @@
         <w:rPr>
           <w:rFonts w:ascii="Times New Roman" w:hAnsi="Times New Roman" w:eastAsia="Times New Roman" w:cs="Times New Roman"/>
           <w:b w:val="1"/>
+          <w:bCs w:val="1"/>
+          <w:noProof w:val="0"/>
           <w:sz w:val="34"/>
           <w:szCs w:val="34"/>
-        </w:rPr>
-      </w:pPr>
-      <w:r>
-        <w:rPr>
-          <w:rtl w:val="0"/>
-        </w:rPr>
-      </w:r>
+          <w:lang w:val="fr-CA"/>
+        </w:rPr>
+      </w:pPr>
     </w:p>
     <w:p xmlns:wp14="http://schemas.microsoft.com/office/word/2010/wordml" wp14:textId="77777777">
       <w:pPr>
@@ -373,20 +393,36 @@
         <w:jc w:val="center"/>
         <w:rPr>
           <w:rFonts w:ascii="Times New Roman" w:hAnsi="Times New Roman" w:eastAsia="Times New Roman" w:cs="Times New Roman"/>
+          <w:noProof w:val="0"/>
           <w:color w:val="974705"/>
           <w:sz w:val="32"/>
           <w:szCs w:val="32"/>
+          <w:lang w:val="fr-CA"/>
         </w:rPr>
       </w:pPr>
       <w:r>
         <w:rPr>
           <w:rFonts w:ascii="Times New Roman" w:hAnsi="Times New Roman" w:eastAsia="Times New Roman" w:cs="Times New Roman"/>
           <w:b w:val="1"/>
+          <w:bCs w:val="1"/>
+          <w:noProof w:val="0"/>
           <w:sz w:val="28"/>
           <w:szCs w:val="28"/>
-          <w:rtl w:val="0"/>
-        </w:rPr>
-        <w:t xml:space="preserve">Guide d'utilisateur</w:t>
+          <w:lang w:val="fr-CA"/>
+        </w:rPr>
+        <w:t xml:space="preserve">Guide </w:t>
+      </w:r>
+      <w:r>
+        <w:rPr>
+          <w:rFonts w:ascii="Times New Roman" w:hAnsi="Times New Roman" w:eastAsia="Times New Roman" w:cs="Times New Roman"/>
+          <w:b w:val="1"/>
+          <w:bCs w:val="1"/>
+          <w:noProof w:val="0"/>
+          <w:sz w:val="28"/>
+          <w:szCs w:val="28"/>
+          <w:lang w:val="fr-CA"/>
+        </w:rPr>
+        <w:t xml:space="preserve">d'utilisateur</w:t>
       </w:r>
       <w:r>
         <w:rPr>
@@ -402,15 +438,13 @@
         <w:rPr>
           <w:rFonts w:ascii="Times New Roman" w:hAnsi="Times New Roman" w:eastAsia="Times New Roman" w:cs="Times New Roman"/>
           <w:b w:val="1"/>
+          <w:bCs w:val="1"/>
+          <w:noProof w:val="0"/>
           <w:sz w:val="32"/>
           <w:szCs w:val="32"/>
-        </w:rPr>
-      </w:pPr>
-      <w:r>
-        <w:rPr>
-          <w:rtl w:val="0"/>
-        </w:rPr>
-      </w:r>
+          <w:lang w:val="fr-CA"/>
+        </w:rPr>
+      </w:pPr>
     </w:p>
     <w:p xmlns:wp14="http://schemas.microsoft.com/office/word/2010/wordml" wp14:textId="77777777">
       <w:pPr>
@@ -420,15 +454,13 @@
         <w:rPr>
           <w:rFonts w:ascii="Times New Roman" w:hAnsi="Times New Roman" w:eastAsia="Times New Roman" w:cs="Times New Roman"/>
           <w:b w:val="1"/>
+          <w:bCs w:val="1"/>
+          <w:noProof w:val="0"/>
           <w:sz w:val="32"/>
           <w:szCs w:val="32"/>
-        </w:rPr>
-      </w:pPr>
-      <w:r>
-        <w:rPr>
-          <w:rtl w:val="0"/>
-        </w:rPr>
-      </w:r>
+          <w:lang w:val="fr-CA"/>
+        </w:rPr>
+      </w:pPr>
     </w:p>
     <w:p xmlns:wp14="http://schemas.microsoft.com/office/word/2010/wordml" wp14:textId="77777777">
       <w:pPr>
@@ -438,17 +470,22 @@
         <w:rPr>
           <w:rFonts w:ascii="Times New Roman" w:hAnsi="Times New Roman" w:eastAsia="Times New Roman" w:cs="Times New Roman"/>
           <w:b w:val="1"/>
+          <w:bCs w:val="1"/>
+          <w:noProof w:val="0"/>
           <w:sz w:val="41"/>
           <w:szCs w:val="41"/>
+          <w:lang w:val="fr-CA"/>
         </w:rPr>
       </w:pPr>
       <w:r>
         <w:rPr>
           <w:rFonts w:ascii="Times New Roman" w:hAnsi="Times New Roman" w:eastAsia="Times New Roman" w:cs="Times New Roman"/>
           <w:b w:val="1"/>
+          <w:bCs w:val="1"/>
+          <w:noProof w:val="0"/>
           <w:sz w:val="32"/>
           <w:szCs w:val="32"/>
-          <w:rtl w:val="0"/>
+          <w:lang w:val="fr-CA"/>
         </w:rPr>
         <w:t xml:space="preserve">420-ZT2-GX</w:t>
       </w:r>
@@ -466,19 +503,36 @@
         <w:rPr>
           <w:rFonts w:ascii="Times New Roman" w:hAnsi="Times New Roman" w:eastAsia="Times New Roman" w:cs="Times New Roman"/>
           <w:b w:val="1"/>
+          <w:bCs w:val="1"/>
+          <w:noProof w:val="0"/>
           <w:sz w:val="28"/>
           <w:szCs w:val="28"/>
+          <w:lang w:val="fr-CA"/>
         </w:rPr>
       </w:pPr>
       <w:r>
         <w:rPr>
           <w:rFonts w:ascii="Times New Roman" w:hAnsi="Times New Roman" w:eastAsia="Times New Roman" w:cs="Times New Roman"/>
           <w:b w:val="1"/>
+          <w:bCs w:val="1"/>
+          <w:noProof w:val="0"/>
           <w:sz w:val="28"/>
           <w:szCs w:val="28"/>
-          <w:rtl w:val="0"/>
-        </w:rPr>
-        <w:t xml:space="preserve">Proposé par:</w:t>
+          <w:lang w:val="fr-CA"/>
+        </w:rPr>
+        <w:t>Proposé</w:t>
+      </w:r>
+      <w:r>
+        <w:rPr>
+          <w:rFonts w:ascii="Times New Roman" w:hAnsi="Times New Roman" w:eastAsia="Times New Roman" w:cs="Times New Roman"/>
+          <w:b w:val="1"/>
+          <w:bCs w:val="1"/>
+          <w:noProof w:val="0"/>
+          <w:sz w:val="28"/>
+          <w:szCs w:val="28"/>
+          <w:lang w:val="fr-CA"/>
+        </w:rPr>
+        <w:t xml:space="preserve"> par:</w:t>
       </w:r>
     </w:p>
     <w:p xmlns:wp14="http://schemas.microsoft.com/office/word/2010/wordml" wp14:textId="77777777">
@@ -489,15 +543,13 @@
         <w:rPr>
           <w:rFonts w:ascii="Times New Roman" w:hAnsi="Times New Roman" w:eastAsia="Times New Roman" w:cs="Times New Roman"/>
           <w:b w:val="1"/>
+          <w:bCs w:val="1"/>
+          <w:noProof w:val="0"/>
           <w:sz w:val="28"/>
           <w:szCs w:val="28"/>
-        </w:rPr>
-      </w:pPr>
-      <w:r>
-        <w:rPr>
-          <w:rtl w:val="0"/>
-        </w:rPr>
-      </w:r>
+          <w:lang w:val="fr-CA"/>
+        </w:rPr>
+      </w:pPr>
     </w:p>
     <w:p xmlns:wp14="http://schemas.microsoft.com/office/word/2010/wordml" wp14:textId="77777777">
       <w:pPr>
@@ -507,15 +559,13 @@
         <w:rPr>
           <w:rFonts w:ascii="Times New Roman" w:hAnsi="Times New Roman" w:eastAsia="Times New Roman" w:cs="Times New Roman"/>
           <w:b w:val="1"/>
+          <w:bCs w:val="1"/>
+          <w:noProof w:val="0"/>
           <w:sz w:val="28"/>
           <w:szCs w:val="28"/>
-        </w:rPr>
-      </w:pPr>
-      <w:r>
-        <w:rPr>
-          <w:rtl w:val="0"/>
-        </w:rPr>
-      </w:r>
+          <w:lang w:val="fr-CA"/>
+        </w:rPr>
+      </w:pPr>
     </w:p>
     <w:p xmlns:wp14="http://schemas.microsoft.com/office/word/2010/wordml" wp14:textId="77777777">
       <w:pPr>
@@ -525,18 +575,23 @@
         <w:rPr>
           <w:rFonts w:ascii="Times New Roman" w:hAnsi="Times New Roman" w:eastAsia="Times New Roman" w:cs="Times New Roman"/>
           <w:b w:val="1"/>
+          <w:bCs w:val="1"/>
+          <w:noProof w:val="0"/>
           <w:sz w:val="28"/>
           <w:szCs w:val="28"/>
+          <w:lang w:val="fr-CA"/>
         </w:rPr>
       </w:pPr>
       <w:r>
         <w:rPr>
           <w:rFonts w:ascii="Times New Roman" w:hAnsi="Times New Roman" w:eastAsia="Times New Roman" w:cs="Times New Roman"/>
           <w:b w:val="1"/>
+          <w:bCs w:val="1"/>
+          <w:noProof w:val="0"/>
           <w:color w:val="1f5767"/>
           <w:sz w:val="28"/>
           <w:szCs w:val="28"/>
-          <w:rtl w:val="0"/>
+          <w:lang w:val="fr-CA"/>
         </w:rPr>
         <w:t xml:space="preserve">19125 &amp; 01</w:t>
       </w:r>
@@ -554,21 +609,56 @@
         <w:rPr>
           <w:rFonts w:ascii="Times New Roman" w:hAnsi="Times New Roman" w:eastAsia="Times New Roman" w:cs="Times New Roman"/>
           <w:b w:val="1"/>
+          <w:bCs w:val="1"/>
+          <w:noProof w:val="0"/>
           <w:color w:val="1f5767"/>
           <w:sz w:val="28"/>
           <w:szCs w:val="28"/>
+          <w:lang w:val="fr-CA"/>
         </w:rPr>
       </w:pPr>
       <w:r>
         <w:rPr>
           <w:rFonts w:ascii="Times New Roman" w:hAnsi="Times New Roman" w:eastAsia="Times New Roman" w:cs="Times New Roman"/>
           <w:b w:val="1"/>
+          <w:bCs w:val="1"/>
+          <w:noProof w:val="0"/>
+          <w:color w:val="1F5767"/>
+          <w:sz w:val="28"/>
+          <w:szCs w:val="28"/>
+          <w:lang w:val="fr-CA"/>
+        </w:rPr>
+        <w:t>Paulo Fernandes Barbosa - 5447826</w:t>
+      </w:r>
+    </w:p>
+    <w:p xmlns:wp14="http://schemas.microsoft.com/office/word/2010/wordml" wp14:textId="77777777">
+      <w:pPr>
+        <w:widowControl w:val="0"/>
+        <w:spacing w:after="0" w:line="240" w:lineRule="auto"/>
+        <w:jc w:val="center"/>
+        <w:rPr>
+          <w:rFonts w:ascii="Times New Roman" w:hAnsi="Times New Roman" w:eastAsia="Times New Roman" w:cs="Times New Roman"/>
+          <w:b w:val="1"/>
+          <w:bCs w:val="1"/>
+          <w:noProof w:val="0"/>
           <w:color w:val="1f5767"/>
           <w:sz w:val="28"/>
           <w:szCs w:val="28"/>
-          <w:rtl w:val="0"/>
-        </w:rPr>
-        <w:t xml:space="preserve">Paulo Fernandes Barbosa - 5447826</w:t>
+          <w:lang w:val="fr-CA"/>
+        </w:rPr>
+      </w:pPr>
+      <w:r>
+        <w:rPr>
+          <w:rFonts w:ascii="Times New Roman" w:hAnsi="Times New Roman" w:eastAsia="Times New Roman" w:cs="Times New Roman"/>
+          <w:b w:val="1"/>
+          <w:bCs w:val="1"/>
+          <w:noProof w:val="0"/>
+          <w:color w:val="1F5767"/>
+          <w:sz w:val="28"/>
+          <w:szCs w:val="28"/>
+          <w:lang w:val="fr-CA"/>
+        </w:rPr>
+        <w:t>Bruno de Santana Alves - 5438271</w:t>
       </w:r>
     </w:p>
     <w:p xmlns:wp14="http://schemas.microsoft.com/office/word/2010/wordml" wp14:textId="77777777">
@@ -579,21 +669,95 @@
         <w:rPr>
           <w:rFonts w:ascii="Times New Roman" w:hAnsi="Times New Roman" w:eastAsia="Times New Roman" w:cs="Times New Roman"/>
           <w:b w:val="1"/>
+          <w:bCs w:val="1"/>
+          <w:noProof w:val="0"/>
           <w:color w:val="1f5767"/>
           <w:sz w:val="28"/>
           <w:szCs w:val="28"/>
+          <w:lang w:val="fr-CA"/>
         </w:rPr>
       </w:pPr>
       <w:r>
         <w:rPr>
           <w:rFonts w:ascii="Times New Roman" w:hAnsi="Times New Roman" w:eastAsia="Times New Roman" w:cs="Times New Roman"/>
           <w:b w:val="1"/>
+          <w:bCs w:val="1"/>
+          <w:noProof w:val="0"/>
+          <w:color w:val="1F5767"/>
+          <w:sz w:val="28"/>
+          <w:szCs w:val="28"/>
+          <w:lang w:val="fr-CA"/>
+        </w:rPr>
+        <w:t>Mario José Camelo Gomes - 5440854</w:t>
+      </w:r>
+    </w:p>
+    <w:p xmlns:wp14="http://schemas.microsoft.com/office/word/2010/wordml" wp14:textId="77777777">
+      <w:pPr>
+        <w:widowControl w:val="0"/>
+        <w:spacing w:after="0" w:line="240" w:lineRule="auto"/>
+        <w:jc w:val="center"/>
+        <w:rPr>
+          <w:rFonts w:ascii="Times New Roman" w:hAnsi="Times New Roman" w:eastAsia="Times New Roman" w:cs="Times New Roman"/>
+          <w:b w:val="1"/>
+          <w:bCs w:val="1"/>
+          <w:noProof w:val="0"/>
           <w:color w:val="1f5767"/>
           <w:sz w:val="28"/>
           <w:szCs w:val="28"/>
-          <w:rtl w:val="0"/>
-        </w:rPr>
-        <w:t xml:space="preserve">Bruno de Santana Alves - 5438271</w:t>
+          <w:lang w:val="fr-CA"/>
+        </w:rPr>
+      </w:pPr>
+      <w:r>
+        <w:rPr>
+          <w:rFonts w:ascii="Times New Roman" w:hAnsi="Times New Roman" w:eastAsia="Times New Roman" w:cs="Times New Roman"/>
+          <w:b w:val="1"/>
+          <w:bCs w:val="1"/>
+          <w:noProof w:val="0"/>
+          <w:color w:val="1F5767"/>
+          <w:sz w:val="28"/>
+          <w:szCs w:val="28"/>
+          <w:lang w:val="fr-CA"/>
+        </w:rPr>
+        <w:t>Cheikhna</w:t>
+      </w:r>
+      <w:r>
+        <w:rPr>
+          <w:rFonts w:ascii="Times New Roman" w:hAnsi="Times New Roman" w:eastAsia="Times New Roman" w:cs="Times New Roman"/>
+          <w:b w:val="1"/>
+          <w:bCs w:val="1"/>
+          <w:noProof w:val="0"/>
+          <w:color w:val="1F5767"/>
+          <w:sz w:val="28"/>
+          <w:szCs w:val="28"/>
+          <w:lang w:val="fr-CA"/>
+        </w:rPr>
+        <w:t xml:space="preserve"> </w:t>
+      </w:r>
+      <w:r>
+        <w:rPr>
+          <w:rFonts w:ascii="Times New Roman" w:hAnsi="Times New Roman" w:eastAsia="Times New Roman" w:cs="Times New Roman"/>
+          <w:b w:val="1"/>
+          <w:bCs w:val="1"/>
+          <w:noProof w:val="0"/>
+          <w:color w:val="1F5767"/>
+          <w:sz w:val="28"/>
+          <w:szCs w:val="28"/>
+          <w:lang w:val="fr-CA"/>
+        </w:rPr>
+        <w:t>Wague</w:t>
+      </w:r>
+      <w:r>
+        <w:rPr>
+          <w:rFonts w:ascii="Times New Roman" w:hAnsi="Times New Roman" w:eastAsia="Times New Roman" w:cs="Times New Roman"/>
+          <w:b w:val="1"/>
+          <w:bCs w:val="1"/>
+          <w:noProof w:val="0"/>
+          <w:color w:val="1F5767"/>
+          <w:sz w:val="28"/>
+          <w:szCs w:val="28"/>
+          <w:lang w:val="fr-CA"/>
+        </w:rPr>
+        <w:t xml:space="preserve"> - 5420633</w:t>
       </w:r>
     </w:p>
     <w:p xmlns:wp14="http://schemas.microsoft.com/office/word/2010/wordml" wp14:textId="77777777">
@@ -604,21 +768,86 @@
         <w:rPr>
           <w:rFonts w:ascii="Times New Roman" w:hAnsi="Times New Roman" w:eastAsia="Times New Roman" w:cs="Times New Roman"/>
           <w:b w:val="1"/>
+          <w:bCs w:val="1"/>
+          <w:noProof w:val="0"/>
           <w:color w:val="1f5767"/>
           <w:sz w:val="28"/>
           <w:szCs w:val="28"/>
+          <w:lang w:val="fr-CA"/>
         </w:rPr>
       </w:pPr>
       <w:r>
         <w:rPr>
           <w:rFonts w:ascii="Times New Roman" w:hAnsi="Times New Roman" w:eastAsia="Times New Roman" w:cs="Times New Roman"/>
           <w:b w:val="1"/>
+          <w:bCs w:val="1"/>
+          <w:noProof w:val="0"/>
+          <w:color w:val="1F5767"/>
+          <w:sz w:val="28"/>
+          <w:szCs w:val="28"/>
+          <w:lang w:val="fr-CA"/>
+        </w:rPr>
+        <w:t>Cheikh Thiam - 5439899</w:t>
+      </w:r>
+    </w:p>
+    <w:p xmlns:wp14="http://schemas.microsoft.com/office/word/2010/wordml" wp14:textId="77777777">
+      <w:pPr>
+        <w:widowControl w:val="0"/>
+        <w:spacing w:after="0" w:line="240" w:lineRule="auto"/>
+        <w:jc w:val="center"/>
+        <w:rPr>
+          <w:rFonts w:ascii="Times New Roman" w:hAnsi="Times New Roman" w:eastAsia="Times New Roman" w:cs="Times New Roman"/>
+          <w:b w:val="1"/>
+          <w:bCs w:val="1"/>
+          <w:noProof w:val="0"/>
+          <w:sz w:val="28"/>
+          <w:szCs w:val="28"/>
+          <w:lang w:val="fr-CA"/>
+        </w:rPr>
+      </w:pPr>
+      <w:r>
+        <w:rPr>
+          <w:rFonts w:ascii="Times New Roman" w:hAnsi="Times New Roman" w:eastAsia="Times New Roman" w:cs="Times New Roman"/>
+          <w:b w:val="1"/>
+          <w:bCs w:val="1"/>
+          <w:noProof w:val="0"/>
           <w:color w:val="1f5767"/>
           <w:sz w:val="28"/>
           <w:szCs w:val="28"/>
+          <w:lang w:val="fr-CA"/>
+        </w:rPr>
+        <w:t xml:space="preserve">Kevin </w:t>
+      </w:r>
+      <w:r>
+        <w:rPr>
+          <w:rFonts w:ascii="Times New Roman" w:hAnsi="Times New Roman" w:eastAsia="Times New Roman" w:cs="Times New Roman"/>
+          <w:b w:val="1"/>
+          <w:bCs w:val="1"/>
+          <w:noProof w:val="0"/>
+          <w:color w:val="1f5767"/>
+          <w:sz w:val="28"/>
+          <w:szCs w:val="28"/>
+          <w:lang w:val="fr-CA"/>
+        </w:rPr>
+        <w:t xml:space="preserve">Clovel</w:t>
+      </w:r>
+      <w:r>
+        <w:rPr>
+          <w:rFonts w:ascii="Times New Roman" w:hAnsi="Times New Roman" w:eastAsia="Times New Roman" w:cs="Times New Roman"/>
+          <w:b w:val="1"/>
+          <w:bCs w:val="1"/>
+          <w:noProof w:val="0"/>
+          <w:color w:val="1f5767"/>
+          <w:sz w:val="28"/>
+          <w:szCs w:val="28"/>
+          <w:lang w:val="fr-CA"/>
+        </w:rPr>
+        <w:t xml:space="preserve"> - 5480568</w:t>
+      </w:r>
+      <w:r>
+        <w:rPr>
           <w:rtl w:val="0"/>
         </w:rPr>
-        <w:t xml:space="preserve">Mario José Camelo Gomes - 5440854</w:t>
       </w:r>
     </w:p>
     <w:p xmlns:wp14="http://schemas.microsoft.com/office/word/2010/wordml" wp14:textId="77777777">
@@ -629,44 +858,150 @@
         <w:rPr>
           <w:rFonts w:ascii="Times New Roman" w:hAnsi="Times New Roman" w:eastAsia="Times New Roman" w:cs="Times New Roman"/>
           <w:b w:val="1"/>
+          <w:bCs w:val="1"/>
+          <w:noProof w:val="0"/>
+          <w:sz w:val="30"/>
+          <w:szCs w:val="30"/>
+          <w:lang w:val="fr-CA"/>
+        </w:rPr>
+      </w:pPr>
+    </w:p>
+    <w:p xmlns:wp14="http://schemas.microsoft.com/office/word/2010/wordml" wp14:textId="77777777">
+      <w:pPr>
+        <w:widowControl w:val="0"/>
+        <w:spacing w:after="0" w:line="240" w:lineRule="auto"/>
+        <w:jc w:val="center"/>
+        <w:rPr>
+          <w:rFonts w:ascii="Times New Roman" w:hAnsi="Times New Roman" w:eastAsia="Times New Roman" w:cs="Times New Roman"/>
+          <w:b w:val="1"/>
+          <w:bCs w:val="1"/>
+          <w:noProof w:val="0"/>
+          <w:sz w:val="30"/>
+          <w:szCs w:val="30"/>
+          <w:lang w:val="fr-CA"/>
+        </w:rPr>
+      </w:pPr>
+    </w:p>
+    <w:p xmlns:wp14="http://schemas.microsoft.com/office/word/2010/wordml" wp14:textId="77777777">
+      <w:pPr>
+        <w:widowControl w:val="0"/>
+        <w:spacing w:after="0" w:line="240" w:lineRule="auto"/>
+        <w:jc w:val="center"/>
+        <w:rPr>
+          <w:rFonts w:ascii="Times New Roman" w:hAnsi="Times New Roman" w:eastAsia="Times New Roman" w:cs="Times New Roman"/>
+          <w:b w:val="1"/>
+          <w:bCs w:val="1"/>
+          <w:noProof w:val="0"/>
+          <w:sz w:val="28"/>
+          <w:szCs w:val="28"/>
+          <w:lang w:val="fr-CA"/>
+        </w:rPr>
+      </w:pPr>
+      <w:r>
+        <w:rPr>
+          <w:rFonts w:ascii="Times New Roman" w:hAnsi="Times New Roman" w:eastAsia="Times New Roman" w:cs="Times New Roman"/>
+          <w:b w:val="1"/>
+          <w:bCs w:val="1"/>
+          <w:noProof w:val="0"/>
+          <w:sz w:val="28"/>
+          <w:szCs w:val="28"/>
+          <w:lang w:val="fr-CA"/>
+        </w:rPr>
+        <w:t xml:space="preserve">Date de </w:t>
+      </w:r>
+      <w:r>
+        <w:rPr>
+          <w:rFonts w:ascii="Times New Roman" w:hAnsi="Times New Roman" w:eastAsia="Times New Roman" w:cs="Times New Roman"/>
+          <w:b w:val="1"/>
+          <w:bCs w:val="1"/>
+          <w:noProof w:val="0"/>
+          <w:sz w:val="28"/>
+          <w:szCs w:val="28"/>
+          <w:lang w:val="fr-CA"/>
+        </w:rPr>
+        <w:t>soumission</w:t>
+      </w:r>
+      <w:r>
+        <w:rPr>
+          <w:rFonts w:ascii="Times New Roman" w:hAnsi="Times New Roman" w:eastAsia="Times New Roman" w:cs="Times New Roman"/>
+          <w:b w:val="1"/>
+          <w:bCs w:val="1"/>
+          <w:noProof w:val="0"/>
+          <w:sz w:val="28"/>
+          <w:szCs w:val="28"/>
+          <w:lang w:val="fr-CA"/>
+        </w:rPr>
+        <w:t xml:space="preserve"> :</w:t>
+      </w:r>
+    </w:p>
+    <w:p xmlns:wp14="http://schemas.microsoft.com/office/word/2010/wordml" wp14:textId="77777777">
+      <w:pPr>
+        <w:widowControl w:val="0"/>
+        <w:spacing w:after="0" w:line="240" w:lineRule="auto"/>
+        <w:jc w:val="center"/>
+        <w:rPr>
+          <w:rFonts w:ascii="Times New Roman" w:hAnsi="Times New Roman" w:eastAsia="Times New Roman" w:cs="Times New Roman"/>
+          <w:b w:val="1"/>
+          <w:bCs w:val="1"/>
+          <w:noProof w:val="0"/>
+          <w:color w:val="006ebe"/>
+          <w:sz w:val="32"/>
+          <w:szCs w:val="32"/>
+          <w:lang w:val="fr-CA"/>
+        </w:rPr>
+      </w:pPr>
+      <w:r>
+        <w:rPr>
+          <w:rFonts w:ascii="Times New Roman" w:hAnsi="Times New Roman" w:eastAsia="Times New Roman" w:cs="Times New Roman"/>
+          <w:b w:val="1"/>
+          <w:bCs w:val="1"/>
+          <w:noProof w:val="0"/>
+          <w:color w:val="612322"/>
+          <w:sz w:val="28"/>
+          <w:szCs w:val="28"/>
+          <w:lang w:val="fr-CA"/>
+        </w:rPr>
+        <w:t xml:space="preserve">19-mars-2023</w:t>
+      </w:r>
+      <w:r>
+        <w:rPr>
+          <w:rtl w:val="0"/>
+        </w:rPr>
+      </w:r>
+    </w:p>
+    <w:p xmlns:wp14="http://schemas.microsoft.com/office/word/2010/wordml" wp14:textId="77777777">
+      <w:pPr>
+        <w:widowControl w:val="0"/>
+        <w:spacing w:after="0" w:line="240" w:lineRule="auto"/>
+        <w:jc w:val="center"/>
+        <w:rPr>
+          <w:rFonts w:ascii="Times New Roman" w:hAnsi="Times New Roman" w:eastAsia="Times New Roman" w:cs="Times New Roman"/>
+          <w:b w:val="1"/>
+          <w:bCs w:val="1"/>
+          <w:noProof w:val="0"/>
           <w:color w:val="1f5767"/>
           <w:sz w:val="28"/>
           <w:szCs w:val="28"/>
-        </w:rPr>
-      </w:pPr>
-      <w:r>
+          <w:lang w:val="fr-CA"/>
+        </w:rPr>
+      </w:pPr>
+    </w:p>
+    <w:p xmlns:wp14="http://schemas.microsoft.com/office/word/2010/wordml" wp14:textId="77777777">
+      <w:pPr>
+        <w:widowControl w:val="0"/>
+        <w:spacing w:after="0" w:line="240" w:lineRule="auto"/>
+        <w:jc w:val="left"/>
         <w:rPr>
           <w:rFonts w:ascii="Times New Roman" w:hAnsi="Times New Roman" w:eastAsia="Times New Roman" w:cs="Times New Roman"/>
           <w:b w:val="1"/>
+          <w:bCs w:val="1"/>
+          <w:noProof w:val="0"/>
           <w:color w:val="1f5767"/>
           <w:sz w:val="28"/>
           <w:szCs w:val="28"/>
-          <w:rtl w:val="0"/>
-        </w:rPr>
-        <w:t xml:space="preserve">Cheikhna </w:t>
-      </w:r>
-      <w:r>
-        <w:rPr>
-          <w:rFonts w:ascii="Times New Roman" w:hAnsi="Times New Roman" w:eastAsia="Times New Roman" w:cs="Times New Roman"/>
-          <w:b w:val="1"/>
-          <w:color w:val="1f5767"/>
-          <w:sz w:val="28"/>
-          <w:szCs w:val="28"/>
-          <w:rtl w:val="0"/>
-        </w:rPr>
-        <w:t xml:space="preserve">Wague</w:t>
-      </w:r>
-      <w:r>
-        <w:rPr>
-          <w:rFonts w:ascii="Times New Roman" w:hAnsi="Times New Roman" w:eastAsia="Times New Roman" w:cs="Times New Roman"/>
-          <w:b w:val="1"/>
-          <w:color w:val="1f5767"/>
-          <w:sz w:val="28"/>
-          <w:szCs w:val="28"/>
-          <w:rtl w:val="0"/>
-        </w:rPr>
-        <w:t xml:space="preserve"> - 5420633</w:t>
-      </w:r>
+          <w:lang w:val="fr-CA"/>
+        </w:rPr>
+      </w:pPr>
     </w:p>
     <w:p xmlns:wp14="http://schemas.microsoft.com/office/word/2010/wordml" wp14:textId="77777777">
       <w:pPr>
@@ -676,196 +1011,13 @@
         <w:rPr>
           <w:rFonts w:ascii="Times New Roman" w:hAnsi="Times New Roman" w:eastAsia="Times New Roman" w:cs="Times New Roman"/>
           <w:b w:val="1"/>
-          <w:color w:val="1f5767"/>
+          <w:bCs w:val="1"/>
+          <w:noProof w:val="0"/>
           <w:sz w:val="28"/>
           <w:szCs w:val="28"/>
-        </w:rPr>
-      </w:pPr>
-      <w:r>
-        <w:rPr>
-          <w:rFonts w:ascii="Times New Roman" w:hAnsi="Times New Roman" w:eastAsia="Times New Roman" w:cs="Times New Roman"/>
-          <w:b w:val="1"/>
-          <w:color w:val="1f5767"/>
-          <w:sz w:val="28"/>
-          <w:szCs w:val="28"/>
-          <w:rtl w:val="0"/>
-        </w:rPr>
-        <w:t xml:space="preserve">Cheikh Thiam - 5439899</w:t>
-      </w:r>
-    </w:p>
-    <w:p xmlns:wp14="http://schemas.microsoft.com/office/word/2010/wordml" wp14:textId="77777777">
-      <w:pPr>
-        <w:widowControl w:val="0"/>
-        <w:spacing w:after="0" w:line="240" w:lineRule="auto"/>
-        <w:jc w:val="center"/>
-        <w:rPr>
-          <w:rFonts w:ascii="Times New Roman" w:hAnsi="Times New Roman" w:eastAsia="Times New Roman" w:cs="Times New Roman"/>
-          <w:b w:val="1"/>
-          <w:sz w:val="28"/>
-          <w:szCs w:val="28"/>
-        </w:rPr>
-      </w:pPr>
-      <w:r>
-        <w:rPr>
-          <w:rFonts w:ascii="Times New Roman" w:hAnsi="Times New Roman" w:eastAsia="Times New Roman" w:cs="Times New Roman"/>
-          <w:b w:val="1"/>
-          <w:color w:val="1f5767"/>
-          <w:sz w:val="28"/>
-          <w:szCs w:val="28"/>
-          <w:rtl w:val="0"/>
-        </w:rPr>
-        <w:t xml:space="preserve">Kevin Clovel - 5480568</w:t>
-      </w:r>
-      <w:r>
-        <w:rPr>
-          <w:rtl w:val="0"/>
-        </w:rPr>
-      </w:r>
-    </w:p>
-    <w:p xmlns:wp14="http://schemas.microsoft.com/office/word/2010/wordml" wp14:textId="77777777">
-      <w:pPr>
-        <w:widowControl w:val="0"/>
-        <w:spacing w:after="0" w:line="240" w:lineRule="auto"/>
-        <w:jc w:val="center"/>
-        <w:rPr>
-          <w:rFonts w:ascii="Times New Roman" w:hAnsi="Times New Roman" w:eastAsia="Times New Roman" w:cs="Times New Roman"/>
-          <w:b w:val="1"/>
-          <w:sz w:val="30"/>
-          <w:szCs w:val="30"/>
-        </w:rPr>
-      </w:pPr>
-      <w:r>
-        <w:rPr>
-          <w:rtl w:val="0"/>
-        </w:rPr>
-      </w:r>
-    </w:p>
-    <w:p xmlns:wp14="http://schemas.microsoft.com/office/word/2010/wordml" wp14:textId="77777777">
-      <w:pPr>
-        <w:widowControl w:val="0"/>
-        <w:spacing w:after="0" w:line="240" w:lineRule="auto"/>
-        <w:jc w:val="center"/>
-        <w:rPr>
-          <w:rFonts w:ascii="Times New Roman" w:hAnsi="Times New Roman" w:eastAsia="Times New Roman" w:cs="Times New Roman"/>
-          <w:b w:val="1"/>
-          <w:sz w:val="30"/>
-          <w:szCs w:val="30"/>
-        </w:rPr>
-      </w:pPr>
-      <w:r>
-        <w:rPr>
-          <w:rtl w:val="0"/>
-        </w:rPr>
-      </w:r>
-    </w:p>
-    <w:p xmlns:wp14="http://schemas.microsoft.com/office/word/2010/wordml" wp14:textId="77777777">
-      <w:pPr>
-        <w:widowControl w:val="0"/>
-        <w:spacing w:after="0" w:line="240" w:lineRule="auto"/>
-        <w:jc w:val="center"/>
-        <w:rPr>
-          <w:rFonts w:ascii="Times New Roman" w:hAnsi="Times New Roman" w:eastAsia="Times New Roman" w:cs="Times New Roman"/>
-          <w:b w:val="1"/>
-          <w:sz w:val="28"/>
-          <w:szCs w:val="28"/>
-        </w:rPr>
-      </w:pPr>
-      <w:r>
-        <w:rPr>
-          <w:rFonts w:ascii="Times New Roman" w:hAnsi="Times New Roman" w:eastAsia="Times New Roman" w:cs="Times New Roman"/>
-          <w:b w:val="1"/>
-          <w:sz w:val="28"/>
-          <w:szCs w:val="28"/>
-          <w:rtl w:val="0"/>
-        </w:rPr>
-        <w:t xml:space="preserve">Date de soumission :</w:t>
-      </w:r>
-    </w:p>
-    <w:p xmlns:wp14="http://schemas.microsoft.com/office/word/2010/wordml" wp14:textId="77777777">
-      <w:pPr>
-        <w:widowControl w:val="0"/>
-        <w:spacing w:after="0" w:line="240" w:lineRule="auto"/>
-        <w:jc w:val="center"/>
-        <w:rPr>
-          <w:rFonts w:ascii="Times New Roman" w:hAnsi="Times New Roman" w:eastAsia="Times New Roman" w:cs="Times New Roman"/>
-          <w:b w:val="1"/>
-          <w:color w:val="006ebe"/>
-          <w:sz w:val="32"/>
-          <w:szCs w:val="32"/>
-        </w:rPr>
-      </w:pPr>
-      <w:r>
-        <w:rPr>
-          <w:rFonts w:ascii="Times New Roman" w:hAnsi="Times New Roman" w:eastAsia="Times New Roman" w:cs="Times New Roman"/>
-          <w:b w:val="1"/>
-          <w:color w:val="612322"/>
-          <w:sz w:val="28"/>
-          <w:szCs w:val="28"/>
-          <w:rtl w:val="0"/>
-        </w:rPr>
-        <w:t xml:space="preserve">19-mars-2023</w:t>
-      </w:r>
-      <w:r>
-        <w:rPr>
-          <w:rtl w:val="0"/>
-        </w:rPr>
-      </w:r>
-    </w:p>
-    <w:p xmlns:wp14="http://schemas.microsoft.com/office/word/2010/wordml" wp14:textId="77777777">
-      <w:pPr>
-        <w:widowControl w:val="0"/>
-        <w:spacing w:after="0" w:line="240" w:lineRule="auto"/>
-        <w:jc w:val="center"/>
-        <w:rPr>
-          <w:rFonts w:ascii="Times New Roman" w:hAnsi="Times New Roman" w:eastAsia="Times New Roman" w:cs="Times New Roman"/>
-          <w:b w:val="1"/>
-          <w:color w:val="1f5767"/>
-          <w:sz w:val="28"/>
-          <w:szCs w:val="28"/>
-        </w:rPr>
-      </w:pPr>
-      <w:r>
-        <w:rPr>
-          <w:rtl w:val="0"/>
-        </w:rPr>
-      </w:r>
-    </w:p>
-    <w:p xmlns:wp14="http://schemas.microsoft.com/office/word/2010/wordml" wp14:textId="77777777">
-      <w:pPr>
-        <w:widowControl w:val="0"/>
-        <w:spacing w:after="0" w:line="240" w:lineRule="auto"/>
-        <w:jc w:val="left"/>
-        <w:rPr>
-          <w:rFonts w:ascii="Times New Roman" w:hAnsi="Times New Roman" w:eastAsia="Times New Roman" w:cs="Times New Roman"/>
-          <w:b w:val="1"/>
-          <w:color w:val="1f5767"/>
-          <w:sz w:val="28"/>
-          <w:szCs w:val="28"/>
-        </w:rPr>
-      </w:pPr>
-      <w:r>
-        <w:rPr>
-          <w:rtl w:val="0"/>
-        </w:rPr>
-      </w:r>
-    </w:p>
-    <w:p xmlns:wp14="http://schemas.microsoft.com/office/word/2010/wordml" wp14:textId="77777777">
-      <w:pPr>
-        <w:widowControl w:val="0"/>
-        <w:spacing w:after="0" w:line="240" w:lineRule="auto"/>
-        <w:jc w:val="center"/>
-        <w:rPr>
-          <w:rFonts w:ascii="Times New Roman" w:hAnsi="Times New Roman" w:eastAsia="Times New Roman" w:cs="Times New Roman"/>
-          <w:b w:val="1"/>
-          <w:sz w:val="28"/>
-          <w:szCs w:val="28"/>
-        </w:rPr>
-      </w:pPr>
-      <w:r>
-        <w:rPr>
-          <w:rtl w:val="0"/>
-        </w:rPr>
-      </w:r>
+          <w:lang w:val="fr-CA"/>
+        </w:rPr>
+      </w:pPr>
     </w:p>
     <w:p xmlns:wp14="http://schemas.microsoft.com/office/word/2010/wordml" wp14:textId="77777777">
       <w:pPr>
@@ -874,71 +1026,89 @@
         <w:jc w:val="center"/>
         <w:rPr>
           <w:rFonts w:ascii="Times New Roman" w:hAnsi="Times New Roman" w:eastAsia="Times New Roman" w:cs="Times New Roman"/>
+          <w:noProof w:val="0"/>
           <w:sz w:val="28"/>
           <w:szCs w:val="28"/>
-        </w:rPr>
-      </w:pPr>
-      <w:r>
-        <w:rPr>
-          <w:rFonts w:ascii="Times New Roman" w:hAnsi="Times New Roman" w:eastAsia="Times New Roman" w:cs="Times New Roman"/>
+          <w:lang w:val="fr-CA"/>
+        </w:rPr>
+      </w:pPr>
+      <w:r>
+        <w:rPr>
+          <w:rFonts w:ascii="Times New Roman" w:hAnsi="Times New Roman" w:eastAsia="Times New Roman" w:cs="Times New Roman"/>
+          <w:noProof w:val="0"/>
           <w:sz w:val="28"/>
           <w:szCs w:val="28"/>
+          <w:lang w:val="fr-CA"/>
         </w:rPr>
         <w:t xml:space="preserve">Hansy Ross Salvant, </w:t>
       </w:r>
       <w:r>
         <w:rPr>
           <w:rFonts w:ascii="Times New Roman" w:hAnsi="Times New Roman" w:eastAsia="Times New Roman" w:cs="Times New Roman"/>
+          <w:noProof w:val="0"/>
           <w:sz w:val="28"/>
           <w:szCs w:val="28"/>
+          <w:lang w:val="fr-CA"/>
         </w:rPr>
         <w:t>instructeur</w:t>
       </w:r>
       <w:r>
         <w:rPr>
           <w:rFonts w:ascii="Times New Roman" w:hAnsi="Times New Roman" w:eastAsia="Times New Roman" w:cs="Times New Roman"/>
+          <w:noProof w:val="0"/>
           <w:sz w:val="28"/>
           <w:szCs w:val="28"/>
+          <w:lang w:val="fr-CA"/>
         </w:rPr>
         <w:t xml:space="preserve"> principal du </w:t>
       </w:r>
       <w:r>
         <w:rPr>
           <w:rFonts w:ascii="Times New Roman" w:hAnsi="Times New Roman" w:eastAsia="Times New Roman" w:cs="Times New Roman"/>
+          <w:noProof w:val="0"/>
           <w:sz w:val="28"/>
           <w:szCs w:val="28"/>
+          <w:lang w:val="fr-CA"/>
         </w:rPr>
         <w:t>projet</w:t>
       </w:r>
       <w:r>
         <w:rPr>
           <w:rFonts w:ascii="Times New Roman" w:hAnsi="Times New Roman" w:eastAsia="Times New Roman" w:cs="Times New Roman"/>
+          <w:noProof w:val="0"/>
           <w:sz w:val="28"/>
           <w:szCs w:val="28"/>
+          <w:lang w:val="fr-CA"/>
         </w:rPr>
         <w:t xml:space="preserve"> final, </w:t>
       </w:r>
       <w:r>
         <w:rPr>
           <w:rFonts w:ascii="Times New Roman" w:hAnsi="Times New Roman" w:eastAsia="Times New Roman" w:cs="Times New Roman"/>
+          <w:noProof w:val="0"/>
           <w:sz w:val="28"/>
           <w:szCs w:val="28"/>
+          <w:lang w:val="fr-CA"/>
         </w:rPr>
         <w:t>superviseur</w:t>
       </w:r>
       <w:r>
         <w:rPr>
           <w:rFonts w:ascii="Times New Roman" w:hAnsi="Times New Roman" w:eastAsia="Times New Roman" w:cs="Times New Roman"/>
+          <w:noProof w:val="0"/>
           <w:sz w:val="28"/>
           <w:szCs w:val="28"/>
+          <w:lang w:val="fr-CA"/>
         </w:rPr>
         <w:t xml:space="preserve"> de </w:t>
       </w:r>
       <w:r>
         <w:rPr>
           <w:rFonts w:ascii="Times New Roman" w:hAnsi="Times New Roman" w:eastAsia="Times New Roman" w:cs="Times New Roman"/>
+          <w:noProof w:val="0"/>
           <w:sz w:val="28"/>
           <w:szCs w:val="28"/>
+          <w:lang w:val="fr-CA"/>
         </w:rPr>
         <w:t>projet</w:t>
       </w:r>
@@ -960,7 +1130,7 @@
           <w:color w:val="000000" w:themeColor="text1" w:themeTint="FF" w:themeShade="FF"/>
           <w:sz w:val="28"/>
           <w:szCs w:val="28"/>
-          <w:lang w:val="en-US"/>
+          <w:lang w:val="fr-CA"/>
         </w:rPr>
       </w:pPr>
       <w:r>
@@ -1001,7 +1171,7 @@
           <w:color w:val="000000" w:themeColor="text1" w:themeTint="FF" w:themeShade="FF"/>
           <w:sz w:val="28"/>
           <w:szCs w:val="28"/>
-          <w:lang w:val="en-US"/>
+          <w:lang w:val="fr-CA"/>
         </w:rPr>
       </w:pPr>
       <w:r>
@@ -1039,7 +1209,7 @@
           <w:color w:val="000000" w:themeColor="text1" w:themeTint="FF" w:themeShade="FF"/>
           <w:sz w:val="24"/>
           <w:szCs w:val="24"/>
-          <w:lang w:val="en-US"/>
+          <w:lang w:val="fr-CA"/>
         </w:rPr>
       </w:pPr>
     </w:p>
@@ -1061,7 +1231,7 @@
           <w:color w:val="212529"/>
           <w:sz w:val="24"/>
           <w:szCs w:val="24"/>
-          <w:lang w:val="en-US"/>
+          <w:lang w:val="fr-CA"/>
         </w:rPr>
       </w:pPr>
       <w:r>
@@ -1079,7 +1249,41 @@
           <w:szCs w:val="24"/>
           <w:lang w:val="fr-CA"/>
         </w:rPr>
-        <w:t>S'identifier avec des informations válides.</w:t>
+        <w:t xml:space="preserve">S'identifier avec des informations </w:t>
+      </w:r>
+      <w:r>
+        <w:rPr>
+          <w:rFonts w:ascii="Times New Roman" w:hAnsi="Times New Roman" w:eastAsia="Times New Roman" w:cs="Times New Roman"/>
+          <w:b w:val="0"/>
+          <w:bCs w:val="0"/>
+          <w:i w:val="0"/>
+          <w:iCs w:val="0"/>
+          <w:caps w:val="0"/>
+          <w:smallCaps w:val="0"/>
+          <w:noProof w:val="0"/>
+          <w:color w:val="212529"/>
+          <w:sz w:val="24"/>
+          <w:szCs w:val="24"/>
+          <w:lang w:val="fr-CA"/>
+        </w:rPr>
+        <w:t>valides</w:t>
+      </w:r>
+      <w:r>
+        <w:rPr>
+          <w:rFonts w:ascii="Times New Roman" w:hAnsi="Times New Roman" w:eastAsia="Times New Roman" w:cs="Times New Roman"/>
+          <w:b w:val="0"/>
+          <w:bCs w:val="0"/>
+          <w:i w:val="0"/>
+          <w:iCs w:val="0"/>
+          <w:caps w:val="0"/>
+          <w:smallCaps w:val="0"/>
+          <w:noProof w:val="0"/>
+          <w:color w:val="212529"/>
+          <w:sz w:val="24"/>
+          <w:szCs w:val="24"/>
+          <w:lang w:val="fr-CA"/>
+        </w:rPr>
+        <w:t>.</w:t>
       </w:r>
     </w:p>
     <w:tbl>
@@ -1124,13 +1328,15 @@
                 <w:bCs w:val="0"/>
                 <w:i w:val="0"/>
                 <w:iCs w:val="0"/>
+                <w:noProof w:val="0"/>
                 <w:sz w:val="20"/>
                 <w:szCs w:val="20"/>
+                <w:lang w:val="fr-CA"/>
               </w:rPr>
             </w:pPr>
             <w:r>
               <w:drawing>
-                <wp:inline wp14:editId="051CDF1E" wp14:anchorId="2836A702">
+                <wp:inline wp14:editId="03D3010F" wp14:anchorId="2836A702">
                   <wp:extent cx="5829300" cy="5772150"/>
                   <wp:effectExtent l="0" t="0" r="0" b="0"/>
                   <wp:docPr id="1727742726" name="" title=""/>
@@ -1145,10 +1351,10 @@
                           <pic:cNvPicPr/>
                         </pic:nvPicPr>
                         <pic:blipFill>
-                          <a:blip r:embed="R171d73b14d6b4891">
-                            <a:extLst>
+                          <a:blip r:embed="R5d9aba98bdf34c95">
+                            <a:extLst xmlns:a="http://schemas.openxmlformats.org/drawingml/2006/main">
                               <a:ext xmlns:a="http://schemas.openxmlformats.org/drawingml/2006/main" uri="{28A0092B-C50C-407E-A947-70E740481C1C}">
-                                <a14:useLocalDpi val="0"/>
+                                <a14:useLocalDpi xmlns:a14="http://schemas.microsoft.com/office/drawing/2010/main" val="0"/>
                               </a:ext>
                             </a:extLst>
                           </a:blip>
@@ -1157,7 +1363,7 @@
                           </a:stretch>
                         </pic:blipFill>
                         <pic:spPr>
-                          <a:xfrm>
+                          <a:xfrm rot="0" flipH="0" flipV="0">
                             <a:off x="0" y="0"/>
                             <a:ext cx="5829300" cy="5772150"/>
                           </a:xfrm>
@@ -1205,8 +1411,10 @@
                 <w:bCs w:val="0"/>
                 <w:i w:val="0"/>
                 <w:iCs w:val="0"/>
+                <w:noProof w:val="0"/>
                 <w:sz w:val="20"/>
                 <w:szCs w:val="20"/>
+                <w:lang w:val="fr-CA"/>
               </w:rPr>
             </w:pPr>
             <w:r>
@@ -1216,11 +1424,68 @@
                 <w:bCs w:val="0"/>
                 <w:i w:val="1"/>
                 <w:iCs w:val="1"/>
+                <w:noProof w:val="0"/>
                 <w:sz w:val="20"/>
                 <w:szCs w:val="20"/>
                 <w:lang w:val="fr-CA"/>
               </w:rPr>
-              <w:t>Figure 34: Page d'access avec données valides</w:t>
+              <w:t xml:space="preserve">Figure </w:t>
+            </w:r>
+            <w:r>
+              <w:rPr>
+                <w:rFonts w:ascii="Times New Roman" w:hAnsi="Times New Roman" w:eastAsia="Times New Roman" w:cs="Times New Roman"/>
+                <w:b w:val="0"/>
+                <w:bCs w:val="0"/>
+                <w:i w:val="1"/>
+                <w:iCs w:val="1"/>
+                <w:noProof w:val="0"/>
+                <w:sz w:val="20"/>
+                <w:szCs w:val="20"/>
+                <w:lang w:val="fr-CA"/>
+              </w:rPr>
+              <w:t>1</w:t>
+            </w:r>
+            <w:r>
+              <w:rPr>
+                <w:rFonts w:ascii="Times New Roman" w:hAnsi="Times New Roman" w:eastAsia="Times New Roman" w:cs="Times New Roman"/>
+                <w:b w:val="0"/>
+                <w:bCs w:val="0"/>
+                <w:i w:val="1"/>
+                <w:iCs w:val="1"/>
+                <w:noProof w:val="0"/>
+                <w:sz w:val="20"/>
+                <w:szCs w:val="20"/>
+                <w:lang w:val="fr-CA"/>
+              </w:rPr>
+              <w:t xml:space="preserve">: Page </w:t>
+            </w:r>
+            <w:r>
+              <w:rPr>
+                <w:rFonts w:ascii="Times New Roman" w:hAnsi="Times New Roman" w:eastAsia="Times New Roman" w:cs="Times New Roman"/>
+                <w:b w:val="0"/>
+                <w:bCs w:val="0"/>
+                <w:i w:val="1"/>
+                <w:iCs w:val="1"/>
+                <w:noProof w:val="0"/>
+                <w:sz w:val="20"/>
+                <w:szCs w:val="20"/>
+                <w:lang w:val="fr-CA"/>
+              </w:rPr>
+              <w:t>d'accès</w:t>
+            </w:r>
+            <w:r>
+              <w:rPr>
+                <w:rFonts w:ascii="Times New Roman" w:hAnsi="Times New Roman" w:eastAsia="Times New Roman" w:cs="Times New Roman"/>
+                <w:b w:val="0"/>
+                <w:bCs w:val="0"/>
+                <w:i w:val="1"/>
+                <w:iCs w:val="1"/>
+                <w:noProof w:val="0"/>
+                <w:sz w:val="20"/>
+                <w:szCs w:val="20"/>
+                <w:lang w:val="fr-CA"/>
+              </w:rPr>
+              <w:t xml:space="preserve"> avec données valides</w:t>
             </w:r>
           </w:p>
         </w:tc>
@@ -1244,7 +1509,7 @@
           <w:color w:val="000000" w:themeColor="text1" w:themeTint="FF" w:themeShade="FF"/>
           <w:sz w:val="24"/>
           <w:szCs w:val="24"/>
-          <w:lang w:val="en-US"/>
+          <w:lang w:val="fr-CA"/>
         </w:rPr>
       </w:pPr>
     </w:p>
@@ -1266,7 +1531,7 @@
           <w:color w:val="000000" w:themeColor="text1" w:themeTint="FF" w:themeShade="FF"/>
           <w:sz w:val="24"/>
           <w:szCs w:val="24"/>
-          <w:lang w:val="en-US"/>
+          <w:lang w:val="fr-CA"/>
         </w:rPr>
       </w:pPr>
     </w:p>
@@ -1288,7 +1553,7 @@
           <w:color w:val="000000" w:themeColor="text1" w:themeTint="FF" w:themeShade="FF"/>
           <w:sz w:val="24"/>
           <w:szCs w:val="24"/>
-          <w:lang w:val="en-US"/>
+          <w:lang w:val="fr-CA"/>
         </w:rPr>
       </w:pPr>
     </w:p>
@@ -1334,13 +1599,15 @@
                 <w:bCs w:val="0"/>
                 <w:i w:val="0"/>
                 <w:iCs w:val="0"/>
+                <w:noProof w:val="0"/>
                 <w:sz w:val="20"/>
                 <w:szCs w:val="20"/>
+                <w:lang w:val="fr-CA"/>
               </w:rPr>
             </w:pPr>
             <w:r>
               <w:drawing>
-                <wp:inline wp14:editId="26177D76" wp14:anchorId="790575E2">
+                <wp:inline wp14:editId="4071AA37" wp14:anchorId="790575E2">
                   <wp:extent cx="5829300" cy="3067050"/>
                   <wp:effectExtent l="0" t="0" r="0" b="0"/>
                   <wp:docPr id="976590937" name="" title=""/>
@@ -1355,10 +1622,10 @@
                           <pic:cNvPicPr/>
                         </pic:nvPicPr>
                         <pic:blipFill>
-                          <a:blip r:embed="Rece484d9ba854f92">
-                            <a:extLst>
+                          <a:blip r:embed="R11cd58e1341d4cf1">
+                            <a:extLst xmlns:a="http://schemas.openxmlformats.org/drawingml/2006/main">
                               <a:ext xmlns:a="http://schemas.openxmlformats.org/drawingml/2006/main" uri="{28A0092B-C50C-407E-A947-70E740481C1C}">
-                                <a14:useLocalDpi val="0"/>
+                                <a14:useLocalDpi xmlns:a14="http://schemas.microsoft.com/office/drawing/2010/main" val="0"/>
                               </a:ext>
                             </a:extLst>
                           </a:blip>
@@ -1367,7 +1634,7 @@
                           </a:stretch>
                         </pic:blipFill>
                         <pic:spPr>
-                          <a:xfrm>
+                          <a:xfrm rot="0" flipH="0" flipV="0">
                             <a:off x="0" y="0"/>
                             <a:ext cx="5829300" cy="3067050"/>
                           </a:xfrm>
@@ -1415,8 +1682,10 @@
                 <w:bCs w:val="0"/>
                 <w:i w:val="0"/>
                 <w:iCs w:val="0"/>
+                <w:noProof w:val="0"/>
                 <w:sz w:val="20"/>
                 <w:szCs w:val="20"/>
+                <w:lang w:val="fr-CA"/>
               </w:rPr>
             </w:pPr>
             <w:r>
@@ -1426,11 +1695,40 @@
                 <w:bCs w:val="0"/>
                 <w:i w:val="1"/>
                 <w:iCs w:val="1"/>
+                <w:noProof w:val="0"/>
                 <w:sz w:val="20"/>
                 <w:szCs w:val="20"/>
                 <w:lang w:val="fr-CA"/>
               </w:rPr>
-              <w:t>Figure 35: Page d'utilisateur</w:t>
+              <w:t xml:space="preserve">Figure </w:t>
+            </w:r>
+            <w:r>
+              <w:rPr>
+                <w:rFonts w:ascii="Times New Roman" w:hAnsi="Times New Roman" w:eastAsia="Times New Roman" w:cs="Times New Roman"/>
+                <w:b w:val="0"/>
+                <w:bCs w:val="0"/>
+                <w:i w:val="1"/>
+                <w:iCs w:val="1"/>
+                <w:noProof w:val="0"/>
+                <w:sz w:val="20"/>
+                <w:szCs w:val="20"/>
+                <w:lang w:val="fr-CA"/>
+              </w:rPr>
+              <w:t>2</w:t>
+            </w:r>
+            <w:r>
+              <w:rPr>
+                <w:rFonts w:ascii="Times New Roman" w:hAnsi="Times New Roman" w:eastAsia="Times New Roman" w:cs="Times New Roman"/>
+                <w:b w:val="0"/>
+                <w:bCs w:val="0"/>
+                <w:i w:val="1"/>
+                <w:iCs w:val="1"/>
+                <w:noProof w:val="0"/>
+                <w:sz w:val="20"/>
+                <w:szCs w:val="20"/>
+                <w:lang w:val="fr-CA"/>
+              </w:rPr>
+              <w:t>: Page d'utilisateur</w:t>
             </w:r>
           </w:p>
         </w:tc>
@@ -1454,7 +1752,7 @@
           <w:color w:val="212529"/>
           <w:sz w:val="24"/>
           <w:szCs w:val="24"/>
-          <w:lang w:val="en-US"/>
+          <w:lang w:val="fr-CA"/>
         </w:rPr>
       </w:pPr>
     </w:p>
@@ -1478,7 +1776,7 @@
           <w:color w:val="000000" w:themeColor="text1" w:themeTint="FF" w:themeShade="FF"/>
           <w:sz w:val="28"/>
           <w:szCs w:val="28"/>
-          <w:lang w:val="en-US"/>
+          <w:lang w:val="fr-CA"/>
         </w:rPr>
       </w:pPr>
       <w:r>
@@ -1551,7 +1849,7 @@
           <w:color w:val="000000" w:themeColor="text1" w:themeTint="FF" w:themeShade="FF"/>
           <w:sz w:val="24"/>
           <w:szCs w:val="24"/>
-          <w:lang w:val="en-US"/>
+          <w:lang w:val="fr-CA"/>
         </w:rPr>
       </w:pPr>
     </w:p>
@@ -1573,7 +1871,7 @@
           <w:color w:val="212529"/>
           <w:sz w:val="24"/>
           <w:szCs w:val="24"/>
-          <w:lang w:val="en-US"/>
+          <w:lang w:val="fr-CA"/>
         </w:rPr>
       </w:pPr>
       <w:r>
@@ -1591,7 +1889,75 @@
           <w:szCs w:val="24"/>
           <w:lang w:val="fr-CA"/>
         </w:rPr>
-        <w:t>Pour faire une transaction devez cliquer sur Transfers, puis sur EasyBank.</w:t>
+        <w:t xml:space="preserve">Pour faire une transaction devez cliquer sur </w:t>
+      </w:r>
+      <w:r>
+        <w:rPr>
+          <w:rFonts w:ascii="Times New Roman" w:hAnsi="Times New Roman" w:eastAsia="Times New Roman" w:cs="Times New Roman"/>
+          <w:b w:val="0"/>
+          <w:bCs w:val="0"/>
+          <w:i w:val="0"/>
+          <w:iCs w:val="0"/>
+          <w:caps w:val="0"/>
+          <w:smallCaps w:val="0"/>
+          <w:noProof w:val="0"/>
+          <w:color w:val="212529"/>
+          <w:sz w:val="24"/>
+          <w:szCs w:val="24"/>
+          <w:lang w:val="fr-CA"/>
+        </w:rPr>
+        <w:t>Transfers</w:t>
+      </w:r>
+      <w:r>
+        <w:rPr>
+          <w:rFonts w:ascii="Times New Roman" w:hAnsi="Times New Roman" w:eastAsia="Times New Roman" w:cs="Times New Roman"/>
+          <w:b w:val="0"/>
+          <w:bCs w:val="0"/>
+          <w:i w:val="0"/>
+          <w:iCs w:val="0"/>
+          <w:caps w:val="0"/>
+          <w:smallCaps w:val="0"/>
+          <w:noProof w:val="0"/>
+          <w:color w:val="212529"/>
+          <w:sz w:val="24"/>
+          <w:szCs w:val="24"/>
+          <w:lang w:val="fr-CA"/>
+        </w:rPr>
+        <w:t xml:space="preserve">, puis sur </w:t>
+      </w:r>
+      <w:r>
+        <w:rPr>
+          <w:rFonts w:ascii="Times New Roman" w:hAnsi="Times New Roman" w:eastAsia="Times New Roman" w:cs="Times New Roman"/>
+          <w:b w:val="0"/>
+          <w:bCs w:val="0"/>
+          <w:i w:val="0"/>
+          <w:iCs w:val="0"/>
+          <w:caps w:val="0"/>
+          <w:smallCaps w:val="0"/>
+          <w:noProof w:val="0"/>
+          <w:color w:val="212529"/>
+          <w:sz w:val="24"/>
+          <w:szCs w:val="24"/>
+          <w:lang w:val="fr-CA"/>
+        </w:rPr>
+        <w:t>EasyBank</w:t>
+      </w:r>
+      <w:r>
+        <w:rPr>
+          <w:rFonts w:ascii="Times New Roman" w:hAnsi="Times New Roman" w:eastAsia="Times New Roman" w:cs="Times New Roman"/>
+          <w:b w:val="0"/>
+          <w:bCs w:val="0"/>
+          <w:i w:val="0"/>
+          <w:iCs w:val="0"/>
+          <w:caps w:val="0"/>
+          <w:smallCaps w:val="0"/>
+          <w:noProof w:val="0"/>
+          <w:color w:val="212529"/>
+          <w:sz w:val="24"/>
+          <w:szCs w:val="24"/>
+          <w:lang w:val="fr-CA"/>
+        </w:rPr>
+        <w:t>.</w:t>
       </w:r>
     </w:p>
     <w:p>
@@ -1615,7 +1981,7 @@
           <w:color w:val="212529"/>
           <w:sz w:val="24"/>
           <w:szCs w:val="24"/>
-          <w:lang w:val="en-US"/>
+          <w:lang w:val="fr-CA"/>
         </w:rPr>
       </w:pPr>
       <w:r>
@@ -1633,7 +1999,109 @@
           <w:szCs w:val="24"/>
           <w:lang w:val="fr-CA"/>
         </w:rPr>
-        <w:t>Sur le menu à gauche, cliquez sur l’option “Transfers”, il affiche deux autres options, “Easy Bank” et “Anyone Bank”;</w:t>
+        <w:t>Sur le menu à gauche, cliquez sur l’option “</w:t>
+      </w:r>
+      <w:r>
+        <w:rPr>
+          <w:rFonts w:ascii="Times New Roman" w:hAnsi="Times New Roman" w:eastAsia="Times New Roman" w:cs="Times New Roman"/>
+          <w:b w:val="0"/>
+          <w:bCs w:val="0"/>
+          <w:i w:val="0"/>
+          <w:iCs w:val="0"/>
+          <w:caps w:val="0"/>
+          <w:smallCaps w:val="0"/>
+          <w:noProof w:val="0"/>
+          <w:color w:val="212529"/>
+          <w:sz w:val="24"/>
+          <w:szCs w:val="24"/>
+          <w:lang w:val="fr-CA"/>
+        </w:rPr>
+        <w:t>Transfers</w:t>
+      </w:r>
+      <w:r>
+        <w:rPr>
+          <w:rFonts w:ascii="Times New Roman" w:hAnsi="Times New Roman" w:eastAsia="Times New Roman" w:cs="Times New Roman"/>
+          <w:b w:val="0"/>
+          <w:bCs w:val="0"/>
+          <w:i w:val="0"/>
+          <w:iCs w:val="0"/>
+          <w:caps w:val="0"/>
+          <w:smallCaps w:val="0"/>
+          <w:noProof w:val="0"/>
+          <w:color w:val="212529"/>
+          <w:sz w:val="24"/>
+          <w:szCs w:val="24"/>
+          <w:lang w:val="fr-CA"/>
+        </w:rPr>
+        <w:t>”, il affiche deux autres options, “</w:t>
+      </w:r>
+      <w:r>
+        <w:rPr>
+          <w:rFonts w:ascii="Times New Roman" w:hAnsi="Times New Roman" w:eastAsia="Times New Roman" w:cs="Times New Roman"/>
+          <w:b w:val="0"/>
+          <w:bCs w:val="0"/>
+          <w:i w:val="0"/>
+          <w:iCs w:val="0"/>
+          <w:caps w:val="0"/>
+          <w:smallCaps w:val="0"/>
+          <w:noProof w:val="0"/>
+          <w:color w:val="212529"/>
+          <w:sz w:val="24"/>
+          <w:szCs w:val="24"/>
+          <w:lang w:val="fr-CA"/>
+        </w:rPr>
+        <w:t>Easy</w:t>
+      </w:r>
+      <w:r>
+        <w:rPr>
+          <w:rFonts w:ascii="Times New Roman" w:hAnsi="Times New Roman" w:eastAsia="Times New Roman" w:cs="Times New Roman"/>
+          <w:b w:val="0"/>
+          <w:bCs w:val="0"/>
+          <w:i w:val="0"/>
+          <w:iCs w:val="0"/>
+          <w:caps w:val="0"/>
+          <w:smallCaps w:val="0"/>
+          <w:noProof w:val="0"/>
+          <w:color w:val="212529"/>
+          <w:sz w:val="24"/>
+          <w:szCs w:val="24"/>
+          <w:lang w:val="fr-CA"/>
+        </w:rPr>
+        <w:t xml:space="preserve"> Bank” et “</w:t>
+      </w:r>
+      <w:r>
+        <w:rPr>
+          <w:rFonts w:ascii="Times New Roman" w:hAnsi="Times New Roman" w:eastAsia="Times New Roman" w:cs="Times New Roman"/>
+          <w:b w:val="0"/>
+          <w:bCs w:val="0"/>
+          <w:i w:val="0"/>
+          <w:iCs w:val="0"/>
+          <w:caps w:val="0"/>
+          <w:smallCaps w:val="0"/>
+          <w:noProof w:val="0"/>
+          <w:color w:val="212529"/>
+          <w:sz w:val="24"/>
+          <w:szCs w:val="24"/>
+          <w:lang w:val="fr-CA"/>
+        </w:rPr>
+        <w:t>Anyone</w:t>
+      </w:r>
+      <w:r>
+        <w:rPr>
+          <w:rFonts w:ascii="Times New Roman" w:hAnsi="Times New Roman" w:eastAsia="Times New Roman" w:cs="Times New Roman"/>
+          <w:b w:val="0"/>
+          <w:bCs w:val="0"/>
+          <w:i w:val="0"/>
+          <w:iCs w:val="0"/>
+          <w:caps w:val="0"/>
+          <w:smallCaps w:val="0"/>
+          <w:noProof w:val="0"/>
+          <w:color w:val="212529"/>
+          <w:sz w:val="24"/>
+          <w:szCs w:val="24"/>
+          <w:lang w:val="fr-CA"/>
+        </w:rPr>
+        <w:t xml:space="preserve"> Bank”;</w:t>
       </w:r>
     </w:p>
     <w:p>
@@ -1657,7 +2125,7 @@
           <w:color w:val="212529"/>
           <w:sz w:val="24"/>
           <w:szCs w:val="24"/>
-          <w:lang w:val="en-US"/>
+          <w:lang w:val="fr-CA"/>
         </w:rPr>
       </w:pPr>
       <w:r>
@@ -1675,7 +2143,75 @@
           <w:szCs w:val="24"/>
           <w:lang w:val="fr-CA"/>
         </w:rPr>
-        <w:t>Cliquez sur “Easy bank”;</w:t>
+        <w:t>Cliquez sur “</w:t>
+      </w:r>
+      <w:r>
+        <w:rPr>
+          <w:rFonts w:ascii="Times New Roman" w:hAnsi="Times New Roman" w:eastAsia="Times New Roman" w:cs="Times New Roman"/>
+          <w:b w:val="0"/>
+          <w:bCs w:val="0"/>
+          <w:i w:val="0"/>
+          <w:iCs w:val="0"/>
+          <w:caps w:val="0"/>
+          <w:smallCaps w:val="0"/>
+          <w:noProof w:val="0"/>
+          <w:color w:val="212529"/>
+          <w:sz w:val="24"/>
+          <w:szCs w:val="24"/>
+          <w:lang w:val="fr-CA"/>
+        </w:rPr>
+        <w:t>Easy</w:t>
+      </w:r>
+      <w:r>
+        <w:rPr>
+          <w:rFonts w:ascii="Times New Roman" w:hAnsi="Times New Roman" w:eastAsia="Times New Roman" w:cs="Times New Roman"/>
+          <w:b w:val="0"/>
+          <w:bCs w:val="0"/>
+          <w:i w:val="0"/>
+          <w:iCs w:val="0"/>
+          <w:caps w:val="0"/>
+          <w:smallCaps w:val="0"/>
+          <w:noProof w:val="0"/>
+          <w:color w:val="212529"/>
+          <w:sz w:val="24"/>
+          <w:szCs w:val="24"/>
+          <w:lang w:val="fr-CA"/>
+        </w:rPr>
+        <w:t xml:space="preserve"> </w:t>
+      </w:r>
+      <w:r>
+        <w:rPr>
+          <w:rFonts w:ascii="Times New Roman" w:hAnsi="Times New Roman" w:eastAsia="Times New Roman" w:cs="Times New Roman"/>
+          <w:b w:val="0"/>
+          <w:bCs w:val="0"/>
+          <w:i w:val="0"/>
+          <w:iCs w:val="0"/>
+          <w:caps w:val="0"/>
+          <w:smallCaps w:val="0"/>
+          <w:noProof w:val="0"/>
+          <w:color w:val="212529"/>
+          <w:sz w:val="24"/>
+          <w:szCs w:val="24"/>
+          <w:lang w:val="fr-CA"/>
+        </w:rPr>
+        <w:t>bank</w:t>
+      </w:r>
+      <w:r>
+        <w:rPr>
+          <w:rFonts w:ascii="Times New Roman" w:hAnsi="Times New Roman" w:eastAsia="Times New Roman" w:cs="Times New Roman"/>
+          <w:b w:val="0"/>
+          <w:bCs w:val="0"/>
+          <w:i w:val="0"/>
+          <w:iCs w:val="0"/>
+          <w:caps w:val="0"/>
+          <w:smallCaps w:val="0"/>
+          <w:noProof w:val="0"/>
+          <w:color w:val="212529"/>
+          <w:sz w:val="24"/>
+          <w:szCs w:val="24"/>
+          <w:lang w:val="fr-CA"/>
+        </w:rPr>
+        <w:t>”;</w:t>
       </w:r>
     </w:p>
     <w:p>
@@ -1700,7 +2236,7 @@
           <w:color w:val="212529"/>
           <w:sz w:val="24"/>
           <w:szCs w:val="24"/>
-          <w:lang w:val="en-US"/>
+          <w:lang w:val="fr-CA"/>
         </w:rPr>
       </w:pPr>
       <w:r>
@@ -1763,13 +2299,15 @@
                 <w:bCs w:val="0"/>
                 <w:i w:val="0"/>
                 <w:iCs w:val="0"/>
+                <w:noProof w:val="0"/>
                 <w:sz w:val="20"/>
                 <w:szCs w:val="20"/>
+                <w:lang w:val="fr-CA"/>
               </w:rPr>
             </w:pPr>
             <w:r>
               <w:drawing>
-                <wp:inline wp14:editId="5BF224D2" wp14:anchorId="1582FC7F">
+                <wp:inline wp14:editId="76519D85" wp14:anchorId="1582FC7F">
                   <wp:extent cx="5829300" cy="3219450"/>
                   <wp:effectExtent l="0" t="0" r="0" b="0"/>
                   <wp:docPr id="1521409840" name="" title=""/>
@@ -1784,10 +2322,10 @@
                           <pic:cNvPicPr/>
                         </pic:nvPicPr>
                         <pic:blipFill>
-                          <a:blip r:embed="R7b862876d34f429f">
-                            <a:extLst>
+                          <a:blip r:embed="R6128652ffee44438">
+                            <a:extLst xmlns:a="http://schemas.openxmlformats.org/drawingml/2006/main">
                               <a:ext xmlns:a="http://schemas.openxmlformats.org/drawingml/2006/main" uri="{28A0092B-C50C-407E-A947-70E740481C1C}">
-                                <a14:useLocalDpi val="0"/>
+                                <a14:useLocalDpi xmlns:a14="http://schemas.microsoft.com/office/drawing/2010/main" val="0"/>
                               </a:ext>
                             </a:extLst>
                           </a:blip>
@@ -1796,7 +2334,7 @@
                           </a:stretch>
                         </pic:blipFill>
                         <pic:spPr>
-                          <a:xfrm>
+                          <a:xfrm rot="0" flipH="0" flipV="0">
                             <a:off x="0" y="0"/>
                             <a:ext cx="5829300" cy="3219450"/>
                           </a:xfrm>
@@ -1844,8 +2382,10 @@
                 <w:bCs w:val="0"/>
                 <w:i w:val="0"/>
                 <w:iCs w:val="0"/>
+                <w:noProof w:val="0"/>
                 <w:sz w:val="20"/>
                 <w:szCs w:val="20"/>
+                <w:lang w:val="fr-CA"/>
               </w:rPr>
             </w:pPr>
             <w:r>
@@ -1855,11 +2395,26 @@
                 <w:bCs w:val="0"/>
                 <w:i w:val="1"/>
                 <w:iCs w:val="1"/>
+                <w:noProof w:val="0"/>
                 <w:sz w:val="20"/>
                 <w:szCs w:val="20"/>
                 <w:lang w:val="fr-CA"/>
               </w:rPr>
-              <w:t>Figure 36: Menu transfer</w:t>
+              <w:t xml:space="preserve">Figure 3: Menu </w:t>
+            </w:r>
+            <w:r>
+              <w:rPr>
+                <w:rFonts w:ascii="Times New Roman" w:hAnsi="Times New Roman" w:eastAsia="Times New Roman" w:cs="Times New Roman"/>
+                <w:b w:val="0"/>
+                <w:bCs w:val="0"/>
+                <w:i w:val="1"/>
+                <w:iCs w:val="1"/>
+                <w:noProof w:val="0"/>
+                <w:sz w:val="20"/>
+                <w:szCs w:val="20"/>
+                <w:lang w:val="fr-CA"/>
+              </w:rPr>
+              <w:t>transfert</w:t>
             </w:r>
           </w:p>
         </w:tc>
@@ -1882,7 +2437,7 @@
           <w:color w:val="000000" w:themeColor="text1" w:themeTint="FF" w:themeShade="FF"/>
           <w:sz w:val="24"/>
           <w:szCs w:val="24"/>
-          <w:lang w:val="en-US"/>
+          <w:lang w:val="fr-CA"/>
         </w:rPr>
       </w:pPr>
     </w:p>
@@ -1904,7 +2459,7 @@
           <w:color w:val="212529"/>
           <w:sz w:val="24"/>
           <w:szCs w:val="24"/>
-          <w:lang w:val="en-US"/>
+          <w:lang w:val="fr-CA"/>
         </w:rPr>
       </w:pPr>
     </w:p>
@@ -1950,14 +2505,16 @@
                 <w:bCs w:val="0"/>
                 <w:i w:val="0"/>
                 <w:iCs w:val="0"/>
+                <w:noProof w:val="0"/>
                 <w:color w:val="212529"/>
                 <w:sz w:val="20"/>
                 <w:szCs w:val="20"/>
+                <w:lang w:val="fr-CA"/>
               </w:rPr>
             </w:pPr>
             <w:r>
               <w:drawing>
-                <wp:inline wp14:editId="0B61D6FB" wp14:anchorId="0BFAD7EF">
+                <wp:inline wp14:editId="728573B1" wp14:anchorId="0BFAD7EF">
                   <wp:extent cx="5829300" cy="3219450"/>
                   <wp:effectExtent l="0" t="0" r="0" b="0"/>
                   <wp:docPr id="558421140" name="" title=""/>
@@ -1972,10 +2529,10 @@
                           <pic:cNvPicPr/>
                         </pic:nvPicPr>
                         <pic:blipFill>
-                          <a:blip r:embed="R5f1b4d6e87cf4262">
-                            <a:extLst>
+                          <a:blip r:embed="Rdaf23dd8a30a4b6f">
+                            <a:extLst xmlns:a="http://schemas.openxmlformats.org/drawingml/2006/main">
                               <a:ext xmlns:a="http://schemas.openxmlformats.org/drawingml/2006/main" uri="{28A0092B-C50C-407E-A947-70E740481C1C}">
-                                <a14:useLocalDpi val="0"/>
+                                <a14:useLocalDpi xmlns:a14="http://schemas.microsoft.com/office/drawing/2010/main" val="0"/>
                               </a:ext>
                             </a:extLst>
                           </a:blip>
@@ -1984,7 +2541,7 @@
                           </a:stretch>
                         </pic:blipFill>
                         <pic:spPr>
-                          <a:xfrm>
+                          <a:xfrm rot="0" flipH="0" flipV="0">
                             <a:off x="0" y="0"/>
                             <a:ext cx="5829300" cy="3219450"/>
                           </a:xfrm>
@@ -2032,9 +2589,11 @@
                 <w:bCs w:val="0"/>
                 <w:i w:val="0"/>
                 <w:iCs w:val="0"/>
+                <w:noProof w:val="0"/>
                 <w:color w:val="212529"/>
                 <w:sz w:val="20"/>
                 <w:szCs w:val="20"/>
+                <w:lang w:val="fr-CA"/>
               </w:rPr>
             </w:pPr>
             <w:r>
@@ -2044,12 +2603,58 @@
                 <w:bCs w:val="0"/>
                 <w:i w:val="1"/>
                 <w:iCs w:val="1"/>
+                <w:noProof w:val="0"/>
                 <w:color w:val="212529"/>
                 <w:sz w:val="20"/>
                 <w:szCs w:val="20"/>
                 <w:lang w:val="fr-CA"/>
               </w:rPr>
-              <w:t>Figure 37: Affichage avec le i_code du tranfer</w:t>
+              <w:t xml:space="preserve">Figure </w:t>
+            </w:r>
+            <w:r>
+              <w:rPr>
+                <w:rFonts w:ascii="Times New Roman" w:hAnsi="Times New Roman" w:eastAsia="Times New Roman" w:cs="Times New Roman"/>
+                <w:b w:val="0"/>
+                <w:bCs w:val="0"/>
+                <w:i w:val="1"/>
+                <w:iCs w:val="1"/>
+                <w:noProof w:val="0"/>
+                <w:color w:val="212529"/>
+                <w:sz w:val="20"/>
+                <w:szCs w:val="20"/>
+                <w:lang w:val="fr-CA"/>
+              </w:rPr>
+              <w:t>4</w:t>
+            </w:r>
+            <w:r>
+              <w:rPr>
+                <w:rFonts w:ascii="Times New Roman" w:hAnsi="Times New Roman" w:eastAsia="Times New Roman" w:cs="Times New Roman"/>
+                <w:b w:val="0"/>
+                <w:bCs w:val="0"/>
+                <w:i w:val="1"/>
+                <w:iCs w:val="1"/>
+                <w:noProof w:val="0"/>
+                <w:color w:val="212529"/>
+                <w:sz w:val="20"/>
+                <w:szCs w:val="20"/>
+                <w:lang w:val="fr-CA"/>
+              </w:rPr>
+              <w:t xml:space="preserve">: Affichage avec le i_code du </w:t>
+            </w:r>
+            <w:r>
+              <w:rPr>
+                <w:rFonts w:ascii="Times New Roman" w:hAnsi="Times New Roman" w:eastAsia="Times New Roman" w:cs="Times New Roman"/>
+                <w:b w:val="0"/>
+                <w:bCs w:val="0"/>
+                <w:i w:val="1"/>
+                <w:iCs w:val="1"/>
+                <w:noProof w:val="0"/>
+                <w:color w:val="212529"/>
+                <w:sz w:val="20"/>
+                <w:szCs w:val="20"/>
+                <w:lang w:val="fr-CA"/>
+              </w:rPr>
+              <w:t>transfert</w:t>
             </w:r>
           </w:p>
         </w:tc>
@@ -2076,7 +2681,7 @@
           <w:color w:val="212529"/>
           <w:sz w:val="24"/>
           <w:szCs w:val="24"/>
-          <w:lang w:val="en-US"/>
+          <w:lang w:val="fr-CA"/>
         </w:rPr>
       </w:pPr>
       <w:r>
@@ -2094,7 +2699,143 @@
           <w:szCs w:val="24"/>
           <w:lang w:val="fr-CA"/>
         </w:rPr>
-        <w:t>Remplir les informations: “Recipient” “first and lastname”, “Acc Numb”, “Ammount”, “Transfer Reason” et “Transcode: ICODE”.</w:t>
+        <w:t>Remplir les informations: “</w:t>
+      </w:r>
+      <w:r>
+        <w:rPr>
+          <w:rFonts w:ascii="Times New Roman" w:hAnsi="Times New Roman" w:eastAsia="Times New Roman" w:cs="Times New Roman"/>
+          <w:b w:val="0"/>
+          <w:bCs w:val="0"/>
+          <w:i w:val="0"/>
+          <w:iCs w:val="0"/>
+          <w:caps w:val="0"/>
+          <w:smallCaps w:val="0"/>
+          <w:noProof w:val="0"/>
+          <w:color w:val="212529"/>
+          <w:sz w:val="24"/>
+          <w:szCs w:val="24"/>
+          <w:lang w:val="fr-CA"/>
+        </w:rPr>
+        <w:t>Recipient</w:t>
+      </w:r>
+      <w:r>
+        <w:rPr>
+          <w:rFonts w:ascii="Times New Roman" w:hAnsi="Times New Roman" w:eastAsia="Times New Roman" w:cs="Times New Roman"/>
+          <w:b w:val="0"/>
+          <w:bCs w:val="0"/>
+          <w:i w:val="0"/>
+          <w:iCs w:val="0"/>
+          <w:caps w:val="0"/>
+          <w:smallCaps w:val="0"/>
+          <w:noProof w:val="0"/>
+          <w:color w:val="212529"/>
+          <w:sz w:val="24"/>
+          <w:szCs w:val="24"/>
+          <w:lang w:val="fr-CA"/>
+        </w:rPr>
+        <w:t xml:space="preserve">” “first and </w:t>
+      </w:r>
+      <w:r>
+        <w:rPr>
+          <w:rFonts w:ascii="Times New Roman" w:hAnsi="Times New Roman" w:eastAsia="Times New Roman" w:cs="Times New Roman"/>
+          <w:b w:val="0"/>
+          <w:bCs w:val="0"/>
+          <w:i w:val="0"/>
+          <w:iCs w:val="0"/>
+          <w:caps w:val="0"/>
+          <w:smallCaps w:val="0"/>
+          <w:noProof w:val="0"/>
+          <w:color w:val="212529"/>
+          <w:sz w:val="24"/>
+          <w:szCs w:val="24"/>
+          <w:lang w:val="fr-CA"/>
+        </w:rPr>
+        <w:t>lastname</w:t>
+      </w:r>
+      <w:r>
+        <w:rPr>
+          <w:rFonts w:ascii="Times New Roman" w:hAnsi="Times New Roman" w:eastAsia="Times New Roman" w:cs="Times New Roman"/>
+          <w:b w:val="0"/>
+          <w:bCs w:val="0"/>
+          <w:i w:val="0"/>
+          <w:iCs w:val="0"/>
+          <w:caps w:val="0"/>
+          <w:smallCaps w:val="0"/>
+          <w:noProof w:val="0"/>
+          <w:color w:val="212529"/>
+          <w:sz w:val="24"/>
+          <w:szCs w:val="24"/>
+          <w:lang w:val="fr-CA"/>
+        </w:rPr>
+        <w:t xml:space="preserve">”, “Acc </w:t>
+      </w:r>
+      <w:r>
+        <w:rPr>
+          <w:rFonts w:ascii="Times New Roman" w:hAnsi="Times New Roman" w:eastAsia="Times New Roman" w:cs="Times New Roman"/>
+          <w:b w:val="0"/>
+          <w:bCs w:val="0"/>
+          <w:i w:val="0"/>
+          <w:iCs w:val="0"/>
+          <w:caps w:val="0"/>
+          <w:smallCaps w:val="0"/>
+          <w:noProof w:val="0"/>
+          <w:color w:val="212529"/>
+          <w:sz w:val="24"/>
+          <w:szCs w:val="24"/>
+          <w:lang w:val="fr-CA"/>
+        </w:rPr>
+        <w:t>Numb</w:t>
+      </w:r>
+      <w:r>
+        <w:rPr>
+          <w:rFonts w:ascii="Times New Roman" w:hAnsi="Times New Roman" w:eastAsia="Times New Roman" w:cs="Times New Roman"/>
+          <w:b w:val="0"/>
+          <w:bCs w:val="0"/>
+          <w:i w:val="0"/>
+          <w:iCs w:val="0"/>
+          <w:caps w:val="0"/>
+          <w:smallCaps w:val="0"/>
+          <w:noProof w:val="0"/>
+          <w:color w:val="212529"/>
+          <w:sz w:val="24"/>
+          <w:szCs w:val="24"/>
+          <w:lang w:val="fr-CA"/>
+        </w:rPr>
+        <w:t>”, “</w:t>
+      </w:r>
+      <w:r>
+        <w:rPr>
+          <w:rFonts w:ascii="Times New Roman" w:hAnsi="Times New Roman" w:eastAsia="Times New Roman" w:cs="Times New Roman"/>
+          <w:b w:val="0"/>
+          <w:bCs w:val="0"/>
+          <w:i w:val="0"/>
+          <w:iCs w:val="0"/>
+          <w:caps w:val="0"/>
+          <w:smallCaps w:val="0"/>
+          <w:noProof w:val="0"/>
+          <w:color w:val="212529"/>
+          <w:sz w:val="24"/>
+          <w:szCs w:val="24"/>
+          <w:lang w:val="fr-CA"/>
+        </w:rPr>
+        <w:t>Ammount</w:t>
+      </w:r>
+      <w:r>
+        <w:rPr>
+          <w:rFonts w:ascii="Times New Roman" w:hAnsi="Times New Roman" w:eastAsia="Times New Roman" w:cs="Times New Roman"/>
+          <w:b w:val="0"/>
+          <w:bCs w:val="0"/>
+          <w:i w:val="0"/>
+          <w:iCs w:val="0"/>
+          <w:caps w:val="0"/>
+          <w:smallCaps w:val="0"/>
+          <w:noProof w:val="0"/>
+          <w:color w:val="212529"/>
+          <w:sz w:val="24"/>
+          <w:szCs w:val="24"/>
+          <w:lang w:val="fr-CA"/>
+        </w:rPr>
+        <w:t>”, “Transfer Reason” et “Transcode: ICODE”.</w:t>
       </w:r>
     </w:p>
     <w:p>
@@ -2119,7 +2860,7 @@
           <w:color w:val="212529"/>
           <w:sz w:val="24"/>
           <w:szCs w:val="24"/>
-          <w:lang w:val="en-US"/>
+          <w:lang w:val="fr-CA"/>
         </w:rPr>
       </w:pPr>
       <w:r>
@@ -2158,7 +2899,7 @@
           <w:color w:val="212529"/>
           <w:sz w:val="24"/>
           <w:szCs w:val="24"/>
-          <w:lang w:val="en-US"/>
+          <w:lang w:val="fr-CA"/>
         </w:rPr>
       </w:pPr>
     </w:p>
@@ -2206,14 +2947,16 @@
                 <w:bCs w:val="0"/>
                 <w:i w:val="0"/>
                 <w:iCs w:val="0"/>
+                <w:noProof w:val="0"/>
                 <w:color w:val="212529"/>
                 <w:sz w:val="20"/>
                 <w:szCs w:val="20"/>
+                <w:lang w:val="fr-CA"/>
               </w:rPr>
             </w:pPr>
             <w:r>
               <w:drawing>
-                <wp:inline wp14:editId="53B755F9" wp14:anchorId="4F7A696A">
+                <wp:inline wp14:editId="46B43E7F" wp14:anchorId="4F7A696A">
                   <wp:extent cx="5572125" cy="3448050"/>
                   <wp:effectExtent l="0" t="0" r="0" b="0"/>
                   <wp:docPr id="1443222083" name="" title=""/>
@@ -2228,10 +2971,10 @@
                           <pic:cNvPicPr/>
                         </pic:nvPicPr>
                         <pic:blipFill>
-                          <a:blip r:embed="R09164fc2acb845a8">
-                            <a:extLst>
+                          <a:blip r:embed="R5740b03c39bf4153">
+                            <a:extLst xmlns:a="http://schemas.openxmlformats.org/drawingml/2006/main">
                               <a:ext xmlns:a="http://schemas.openxmlformats.org/drawingml/2006/main" uri="{28A0092B-C50C-407E-A947-70E740481C1C}">
-                                <a14:useLocalDpi val="0"/>
+                                <a14:useLocalDpi xmlns:a14="http://schemas.microsoft.com/office/drawing/2010/main" val="0"/>
                               </a:ext>
                             </a:extLst>
                           </a:blip>
@@ -2240,7 +2983,7 @@
                           </a:stretch>
                         </pic:blipFill>
                         <pic:spPr>
-                          <a:xfrm>
+                          <a:xfrm rot="0" flipH="0" flipV="0">
                             <a:off x="0" y="0"/>
                             <a:ext cx="5572125" cy="3448050"/>
                           </a:xfrm>
@@ -2288,9 +3031,11 @@
                 <w:bCs w:val="0"/>
                 <w:i w:val="0"/>
                 <w:iCs w:val="0"/>
+                <w:noProof w:val="0"/>
                 <w:color w:val="212529"/>
                 <w:sz w:val="20"/>
                 <w:szCs w:val="20"/>
+                <w:lang w:val="fr-CA"/>
               </w:rPr>
             </w:pPr>
             <w:r>
@@ -2300,12 +3045,43 @@
                 <w:bCs w:val="0"/>
                 <w:i w:val="1"/>
                 <w:iCs w:val="1"/>
+                <w:noProof w:val="0"/>
                 <w:color w:val="212529"/>
                 <w:sz w:val="20"/>
                 <w:szCs w:val="20"/>
                 <w:lang w:val="fr-CA"/>
               </w:rPr>
-              <w:t>Figure 38: Easy Bank Transfer</w:t>
+              <w:t xml:space="preserve">Figure </w:t>
+            </w:r>
+            <w:r>
+              <w:rPr>
+                <w:rFonts w:ascii="Times New Roman" w:hAnsi="Times New Roman" w:eastAsia="Times New Roman" w:cs="Times New Roman"/>
+                <w:b w:val="0"/>
+                <w:bCs w:val="0"/>
+                <w:i w:val="1"/>
+                <w:iCs w:val="1"/>
+                <w:noProof w:val="0"/>
+                <w:color w:val="212529"/>
+                <w:sz w:val="20"/>
+                <w:szCs w:val="20"/>
+                <w:lang w:val="fr-CA"/>
+              </w:rPr>
+              <w:t>5</w:t>
+            </w:r>
+            <w:r>
+              <w:rPr>
+                <w:rFonts w:ascii="Times New Roman" w:hAnsi="Times New Roman" w:eastAsia="Times New Roman" w:cs="Times New Roman"/>
+                <w:b w:val="0"/>
+                <w:bCs w:val="0"/>
+                <w:i w:val="1"/>
+                <w:iCs w:val="1"/>
+                <w:noProof w:val="0"/>
+                <w:color w:val="212529"/>
+                <w:sz w:val="20"/>
+                <w:szCs w:val="20"/>
+                <w:lang w:val="fr-CA"/>
+              </w:rPr>
+              <w:t>: Easy Bank Transfer</w:t>
             </w:r>
           </w:p>
         </w:tc>
@@ -2329,7 +3105,7 @@
           <w:color w:val="000000" w:themeColor="text1" w:themeTint="FF" w:themeShade="FF"/>
           <w:sz w:val="24"/>
           <w:szCs w:val="24"/>
-          <w:lang w:val="en-US"/>
+          <w:lang w:val="fr-CA"/>
         </w:rPr>
       </w:pPr>
     </w:p>
@@ -2375,13 +3151,15 @@
                 <w:bCs w:val="0"/>
                 <w:i w:val="0"/>
                 <w:iCs w:val="0"/>
+                <w:noProof w:val="0"/>
                 <w:sz w:val="20"/>
                 <w:szCs w:val="20"/>
+                <w:lang w:val="fr-CA"/>
               </w:rPr>
             </w:pPr>
             <w:r>
               <w:drawing>
-                <wp:inline wp14:editId="756F011A" wp14:anchorId="7EB61348">
+                <wp:inline wp14:editId="0E76C06A" wp14:anchorId="7EB61348">
                   <wp:extent cx="5829300" cy="3619500"/>
                   <wp:effectExtent l="0" t="0" r="0" b="0"/>
                   <wp:docPr id="936506889" name="" title=""/>
@@ -2396,10 +3174,10 @@
                           <pic:cNvPicPr/>
                         </pic:nvPicPr>
                         <pic:blipFill>
-                          <a:blip r:embed="R862722cfb3f24939">
-                            <a:extLst>
+                          <a:blip r:embed="R1b32afc6f7644558">
+                            <a:extLst xmlns:a="http://schemas.openxmlformats.org/drawingml/2006/main">
                               <a:ext xmlns:a="http://schemas.openxmlformats.org/drawingml/2006/main" uri="{28A0092B-C50C-407E-A947-70E740481C1C}">
-                                <a14:useLocalDpi val="0"/>
+                                <a14:useLocalDpi xmlns:a14="http://schemas.microsoft.com/office/drawing/2010/main" val="0"/>
                               </a:ext>
                             </a:extLst>
                           </a:blip>
@@ -2408,7 +3186,7 @@
                           </a:stretch>
                         </pic:blipFill>
                         <pic:spPr>
-                          <a:xfrm>
+                          <a:xfrm rot="0" flipH="0" flipV="0">
                             <a:off x="0" y="0"/>
                             <a:ext cx="5829300" cy="3619500"/>
                           </a:xfrm>
@@ -2456,9 +3234,11 @@
                 <w:bCs w:val="0"/>
                 <w:i w:val="0"/>
                 <w:iCs w:val="0"/>
+                <w:noProof w:val="0"/>
                 <w:color w:val="212529"/>
                 <w:sz w:val="20"/>
                 <w:szCs w:val="20"/>
+                <w:lang w:val="fr-CA"/>
               </w:rPr>
             </w:pPr>
             <w:r>
@@ -2468,12 +3248,43 @@
                 <w:bCs w:val="0"/>
                 <w:i w:val="1"/>
                 <w:iCs w:val="1"/>
+                <w:noProof w:val="0"/>
                 <w:color w:val="212529"/>
                 <w:sz w:val="20"/>
                 <w:szCs w:val="20"/>
                 <w:lang w:val="fr-CA"/>
               </w:rPr>
-              <w:t>Figure 39: Réponse de transfert réussi</w:t>
+              <w:t xml:space="preserve">Figure </w:t>
+            </w:r>
+            <w:r>
+              <w:rPr>
+                <w:rFonts w:ascii="Times New Roman" w:hAnsi="Times New Roman" w:eastAsia="Times New Roman" w:cs="Times New Roman"/>
+                <w:b w:val="0"/>
+                <w:bCs w:val="0"/>
+                <w:i w:val="1"/>
+                <w:iCs w:val="1"/>
+                <w:noProof w:val="0"/>
+                <w:color w:val="212529"/>
+                <w:sz w:val="20"/>
+                <w:szCs w:val="20"/>
+                <w:lang w:val="fr-CA"/>
+              </w:rPr>
+              <w:t>6</w:t>
+            </w:r>
+            <w:r>
+              <w:rPr>
+                <w:rFonts w:ascii="Times New Roman" w:hAnsi="Times New Roman" w:eastAsia="Times New Roman" w:cs="Times New Roman"/>
+                <w:b w:val="0"/>
+                <w:bCs w:val="0"/>
+                <w:i w:val="1"/>
+                <w:iCs w:val="1"/>
+                <w:noProof w:val="0"/>
+                <w:color w:val="212529"/>
+                <w:sz w:val="20"/>
+                <w:szCs w:val="20"/>
+                <w:lang w:val="fr-CA"/>
+              </w:rPr>
+              <w:t>: Réponse de transfert réussi</w:t>
             </w:r>
           </w:p>
         </w:tc>
@@ -2497,7 +3308,7 @@
           <w:color w:val="000000" w:themeColor="text1" w:themeTint="FF" w:themeShade="FF"/>
           <w:sz w:val="24"/>
           <w:szCs w:val="24"/>
-          <w:lang w:val="en-US"/>
+          <w:lang w:val="fr-CA"/>
         </w:rPr>
       </w:pPr>
     </w:p>
@@ -2522,7 +3333,7 @@
           <w:color w:val="212529"/>
           <w:sz w:val="24"/>
           <w:szCs w:val="24"/>
-          <w:lang w:val="en-US"/>
+          <w:lang w:val="fr-CA"/>
         </w:rPr>
       </w:pPr>
       <w:r>
@@ -2565,7 +3376,7 @@
           <w:color w:val="212529"/>
           <w:sz w:val="24"/>
           <w:szCs w:val="24"/>
-          <w:lang w:val="en-US"/>
+          <w:lang w:val="fr-CA"/>
         </w:rPr>
       </w:pPr>
       <w:r>
@@ -2606,7 +3417,7 @@
           <w:color w:val="000000" w:themeColor="text1" w:themeTint="FF" w:themeShade="FF"/>
           <w:sz w:val="24"/>
           <w:szCs w:val="24"/>
-          <w:lang w:val="en-US"/>
+          <w:lang w:val="fr-CA"/>
         </w:rPr>
       </w:pPr>
     </w:p>
@@ -2652,13 +3463,15 @@
                 <w:bCs w:val="0"/>
                 <w:i w:val="0"/>
                 <w:iCs w:val="0"/>
+                <w:noProof w:val="0"/>
                 <w:sz w:val="24"/>
                 <w:szCs w:val="24"/>
+                <w:lang w:val="fr-CA"/>
               </w:rPr>
             </w:pPr>
             <w:r>
               <w:drawing>
-                <wp:inline wp14:editId="1E53AE83" wp14:anchorId="17AAD4BD">
+                <wp:inline wp14:editId="5E4429F8" wp14:anchorId="17AAD4BD">
                   <wp:extent cx="5181598" cy="3209925"/>
                   <wp:effectExtent l="0" t="0" r="0" b="0"/>
                   <wp:docPr id="1322959393" name="" title=""/>
@@ -2673,10 +3486,10 @@
                           <pic:cNvPicPr/>
                         </pic:nvPicPr>
                         <pic:blipFill>
-                          <a:blip r:embed="Rfaaa043d1a844f51">
-                            <a:extLst>
+                          <a:blip r:embed="R2b00323589aa4281">
+                            <a:extLst xmlns:a="http://schemas.openxmlformats.org/drawingml/2006/main">
                               <a:ext xmlns:a="http://schemas.openxmlformats.org/drawingml/2006/main" uri="{28A0092B-C50C-407E-A947-70E740481C1C}">
-                                <a14:useLocalDpi val="0"/>
+                                <a14:useLocalDpi xmlns:a14="http://schemas.microsoft.com/office/drawing/2010/main" val="0"/>
                               </a:ext>
                             </a:extLst>
                           </a:blip>
@@ -2685,7 +3498,7 @@
                           </a:stretch>
                         </pic:blipFill>
                         <pic:spPr>
-                          <a:xfrm>
+                          <a:xfrm rot="0" flipH="0" flipV="0">
                             <a:off x="0" y="0"/>
                             <a:ext cx="5181598" cy="3209925"/>
                           </a:xfrm>
@@ -2731,11 +3544,13 @@
                 <w:rFonts w:ascii="Times New Roman" w:hAnsi="Times New Roman" w:eastAsia="Times New Roman" w:cs="Times New Roman"/>
                 <w:b w:val="0"/>
                 <w:bCs w:val="0"/>
-                <w:i w:val="0"/>
-                <w:iCs w:val="0"/>
+                <w:i w:val="1"/>
+                <w:iCs w:val="1"/>
+                <w:noProof w:val="0"/>
                 <w:color w:val="212529"/>
                 <w:sz w:val="20"/>
                 <w:szCs w:val="20"/>
+                <w:lang w:val="fr-CA"/>
               </w:rPr>
             </w:pPr>
             <w:r>
@@ -2745,12 +3560,58 @@
                 <w:bCs w:val="0"/>
                 <w:i w:val="1"/>
                 <w:iCs w:val="1"/>
+                <w:noProof w:val="0"/>
                 <w:color w:val="212529"/>
                 <w:sz w:val="20"/>
                 <w:szCs w:val="20"/>
                 <w:lang w:val="fr-CA"/>
               </w:rPr>
-              <w:t>Figure 40: Page pour effectuer une nouvelle tranfert</w:t>
+              <w:t xml:space="preserve">Figure </w:t>
+            </w:r>
+            <w:r>
+              <w:rPr>
+                <w:rFonts w:ascii="Times New Roman" w:hAnsi="Times New Roman" w:eastAsia="Times New Roman" w:cs="Times New Roman"/>
+                <w:b w:val="0"/>
+                <w:bCs w:val="0"/>
+                <w:i w:val="1"/>
+                <w:iCs w:val="1"/>
+                <w:noProof w:val="0"/>
+                <w:color w:val="212529"/>
+                <w:sz w:val="20"/>
+                <w:szCs w:val="20"/>
+                <w:lang w:val="fr-CA"/>
+              </w:rPr>
+              <w:t>7</w:t>
+            </w:r>
+            <w:r>
+              <w:rPr>
+                <w:rFonts w:ascii="Times New Roman" w:hAnsi="Times New Roman" w:eastAsia="Times New Roman" w:cs="Times New Roman"/>
+                <w:b w:val="0"/>
+                <w:bCs w:val="0"/>
+                <w:i w:val="1"/>
+                <w:iCs w:val="1"/>
+                <w:noProof w:val="0"/>
+                <w:color w:val="212529"/>
+                <w:sz w:val="20"/>
+                <w:szCs w:val="20"/>
+                <w:lang w:val="fr-CA"/>
+              </w:rPr>
+              <w:t xml:space="preserve">: Page pour effectuer </w:t>
+            </w:r>
+            <w:r>
+              <w:rPr>
+                <w:rFonts w:ascii="Times New Roman" w:hAnsi="Times New Roman" w:eastAsia="Times New Roman" w:cs="Times New Roman"/>
+                <w:b w:val="0"/>
+                <w:bCs w:val="0"/>
+                <w:i w:val="1"/>
+                <w:iCs w:val="1"/>
+                <w:noProof w:val="0"/>
+                <w:color w:val="212529"/>
+                <w:sz w:val="20"/>
+                <w:szCs w:val="20"/>
+                <w:lang w:val="fr-CA"/>
+              </w:rPr>
+              <w:t>un nouveau transfert</w:t>
             </w:r>
           </w:p>
         </w:tc>
@@ -2776,10 +3637,14 @@
           <w:color w:val="000000" w:themeColor="text1" w:themeTint="FF" w:themeShade="FF"/>
           <w:sz w:val="24"/>
           <w:szCs w:val="24"/>
-          <w:lang w:val="en-US"/>
-        </w:rPr>
-      </w:pPr>
-      <w:r>
+          <w:lang w:val="fr-CA"/>
+        </w:rPr>
+      </w:pPr>
+      <w:r>
+        <w:rPr>
+          <w:noProof w:val="0"/>
+          <w:lang w:val="fr-CA"/>
+        </w:rPr>
         <w:br w:type="page"/>
       </w:r>
     </w:p>
@@ -2803,7 +3668,7 @@
           <w:color w:val="000000" w:themeColor="text1" w:themeTint="FF" w:themeShade="FF"/>
           <w:sz w:val="28"/>
           <w:szCs w:val="28"/>
-          <w:lang w:val="en-US"/>
+          <w:lang w:val="fr-CA"/>
         </w:rPr>
       </w:pPr>
       <w:r>
@@ -2842,7 +3707,7 @@
           <w:color w:val="000000" w:themeColor="text1" w:themeTint="FF" w:themeShade="FF"/>
           <w:sz w:val="28"/>
           <w:szCs w:val="28"/>
-          <w:lang w:val="en-US"/>
+          <w:lang w:val="fr-CA"/>
         </w:rPr>
       </w:pPr>
     </w:p>
@@ -2869,7 +3734,7 @@
           <w:color w:val="212529"/>
           <w:sz w:val="24"/>
           <w:szCs w:val="24"/>
-          <w:lang w:val="en-US"/>
+          <w:lang w:val="fr-CA"/>
         </w:rPr>
       </w:pPr>
       <w:r>
@@ -2887,7 +3752,75 @@
           <w:szCs w:val="24"/>
           <w:lang w:val="fr-CA"/>
         </w:rPr>
-        <w:t>Cliquez sur le lien “Sign Up Here”.</w:t>
+        <w:t>Cliquez sur le lien “</w:t>
+      </w:r>
+      <w:r>
+        <w:rPr>
+          <w:rFonts w:ascii="Times New Roman" w:hAnsi="Times New Roman" w:eastAsia="Times New Roman" w:cs="Times New Roman"/>
+          <w:b w:val="0"/>
+          <w:bCs w:val="0"/>
+          <w:i w:val="0"/>
+          <w:iCs w:val="0"/>
+          <w:caps w:val="0"/>
+          <w:smallCaps w:val="0"/>
+          <w:noProof w:val="0"/>
+          <w:color w:val="212529"/>
+          <w:sz w:val="24"/>
+          <w:szCs w:val="24"/>
+          <w:lang w:val="fr-CA"/>
+        </w:rPr>
+        <w:t>Sign</w:t>
+      </w:r>
+      <w:r>
+        <w:rPr>
+          <w:rFonts w:ascii="Times New Roman" w:hAnsi="Times New Roman" w:eastAsia="Times New Roman" w:cs="Times New Roman"/>
+          <w:b w:val="0"/>
+          <w:bCs w:val="0"/>
+          <w:i w:val="0"/>
+          <w:iCs w:val="0"/>
+          <w:caps w:val="0"/>
+          <w:smallCaps w:val="0"/>
+          <w:noProof w:val="0"/>
+          <w:color w:val="212529"/>
+          <w:sz w:val="24"/>
+          <w:szCs w:val="24"/>
+          <w:lang w:val="fr-CA"/>
+        </w:rPr>
+        <w:t xml:space="preserve"> Up </w:t>
+      </w:r>
+      <w:r>
+        <w:rPr>
+          <w:rFonts w:ascii="Times New Roman" w:hAnsi="Times New Roman" w:eastAsia="Times New Roman" w:cs="Times New Roman"/>
+          <w:b w:val="0"/>
+          <w:bCs w:val="0"/>
+          <w:i w:val="0"/>
+          <w:iCs w:val="0"/>
+          <w:caps w:val="0"/>
+          <w:smallCaps w:val="0"/>
+          <w:noProof w:val="0"/>
+          <w:color w:val="212529"/>
+          <w:sz w:val="24"/>
+          <w:szCs w:val="24"/>
+          <w:lang w:val="fr-CA"/>
+        </w:rPr>
+        <w:t>Here</w:t>
+      </w:r>
+      <w:r>
+        <w:rPr>
+          <w:rFonts w:ascii="Times New Roman" w:hAnsi="Times New Roman" w:eastAsia="Times New Roman" w:cs="Times New Roman"/>
+          <w:b w:val="0"/>
+          <w:bCs w:val="0"/>
+          <w:i w:val="0"/>
+          <w:iCs w:val="0"/>
+          <w:caps w:val="0"/>
+          <w:smallCaps w:val="0"/>
+          <w:noProof w:val="0"/>
+          <w:color w:val="212529"/>
+          <w:sz w:val="24"/>
+          <w:szCs w:val="24"/>
+          <w:lang w:val="fr-CA"/>
+        </w:rPr>
+        <w:t>”.</w:t>
       </w:r>
       <w:r>
         <w:br/>
@@ -2936,13 +3869,15 @@
                 <w:bCs w:val="0"/>
                 <w:i w:val="0"/>
                 <w:iCs w:val="0"/>
+                <w:noProof w:val="0"/>
                 <w:sz w:val="20"/>
                 <w:szCs w:val="20"/>
+                <w:lang w:val="fr-CA"/>
               </w:rPr>
             </w:pPr>
             <w:r>
               <w:drawing>
-                <wp:inline wp14:editId="35EBD489" wp14:anchorId="7204216C">
+                <wp:inline wp14:editId="555C12E2" wp14:anchorId="7204216C">
                   <wp:extent cx="5048252" cy="2495550"/>
                   <wp:effectExtent l="0" t="0" r="0" b="0"/>
                   <wp:docPr id="353638774" name="" title=""/>
@@ -2957,10 +3892,10 @@
                           <pic:cNvPicPr/>
                         </pic:nvPicPr>
                         <pic:blipFill>
-                          <a:blip r:embed="Rf164eabbfafb4abc">
-                            <a:extLst>
+                          <a:blip r:embed="Rdde6825171674130">
+                            <a:extLst xmlns:a="http://schemas.openxmlformats.org/drawingml/2006/main">
                               <a:ext xmlns:a="http://schemas.openxmlformats.org/drawingml/2006/main" uri="{28A0092B-C50C-407E-A947-70E740481C1C}">
-                                <a14:useLocalDpi val="0"/>
+                                <a14:useLocalDpi xmlns:a14="http://schemas.microsoft.com/office/drawing/2010/main" val="0"/>
                               </a:ext>
                             </a:extLst>
                           </a:blip>
@@ -2969,7 +3904,7 @@
                           </a:stretch>
                         </pic:blipFill>
                         <pic:spPr>
-                          <a:xfrm>
+                          <a:xfrm rot="0" flipH="0" flipV="0">
                             <a:off x="0" y="0"/>
                             <a:ext cx="5048252" cy="2495550"/>
                           </a:xfrm>
@@ -3018,9 +3953,11 @@
                 <w:bCs w:val="0"/>
                 <w:i w:val="0"/>
                 <w:iCs w:val="0"/>
+                <w:noProof w:val="0"/>
                 <w:color w:val="212529"/>
                 <w:sz w:val="20"/>
                 <w:szCs w:val="20"/>
+                <w:lang w:val="fr-CA"/>
               </w:rPr>
             </w:pPr>
             <w:r>
@@ -3030,12 +3967,43 @@
                 <w:bCs w:val="0"/>
                 <w:i w:val="1"/>
                 <w:iCs w:val="1"/>
+                <w:noProof w:val="0"/>
                 <w:color w:val="212529"/>
                 <w:sz w:val="20"/>
                 <w:szCs w:val="20"/>
                 <w:lang w:val="fr-CA"/>
               </w:rPr>
-              <w:t>Figure 41: Page d'accueil et lien "Sign Up"</w:t>
+              <w:t xml:space="preserve">Figure </w:t>
+            </w:r>
+            <w:r>
+              <w:rPr>
+                <w:rFonts w:ascii="Times New Roman" w:hAnsi="Times New Roman" w:eastAsia="Times New Roman" w:cs="Times New Roman"/>
+                <w:b w:val="0"/>
+                <w:bCs w:val="0"/>
+                <w:i w:val="1"/>
+                <w:iCs w:val="1"/>
+                <w:noProof w:val="0"/>
+                <w:color w:val="212529"/>
+                <w:sz w:val="20"/>
+                <w:szCs w:val="20"/>
+                <w:lang w:val="fr-CA"/>
+              </w:rPr>
+              <w:t>8</w:t>
+            </w:r>
+            <w:r>
+              <w:rPr>
+                <w:rFonts w:ascii="Times New Roman" w:hAnsi="Times New Roman" w:eastAsia="Times New Roman" w:cs="Times New Roman"/>
+                <w:b w:val="0"/>
+                <w:bCs w:val="0"/>
+                <w:i w:val="1"/>
+                <w:iCs w:val="1"/>
+                <w:noProof w:val="0"/>
+                <w:color w:val="212529"/>
+                <w:sz w:val="20"/>
+                <w:szCs w:val="20"/>
+                <w:lang w:val="fr-CA"/>
+              </w:rPr>
+              <w:t>: Page d'accueil et lien "Sign Up"</w:t>
             </w:r>
           </w:p>
         </w:tc>
@@ -3059,7 +4027,7 @@
           <w:color w:val="000000" w:themeColor="text1" w:themeTint="FF" w:themeShade="FF"/>
           <w:sz w:val="24"/>
           <w:szCs w:val="24"/>
-          <w:lang w:val="en-US"/>
+          <w:lang w:val="fr-CA"/>
         </w:rPr>
       </w:pPr>
     </w:p>
@@ -3085,7 +4053,7 @@
           <w:color w:val="000000" w:themeColor="text1" w:themeTint="FF" w:themeShade="FF"/>
           <w:sz w:val="24"/>
           <w:szCs w:val="24"/>
-          <w:lang w:val="en-US"/>
+          <w:lang w:val="fr-CA"/>
         </w:rPr>
       </w:pPr>
       <w:r>
@@ -3128,7 +4096,7 @@
           <w:color w:val="000000" w:themeColor="text1" w:themeTint="FF" w:themeShade="FF"/>
           <w:sz w:val="24"/>
           <w:szCs w:val="24"/>
-          <w:lang w:val="en-US"/>
+          <w:lang w:val="fr-CA"/>
         </w:rPr>
       </w:pPr>
       <w:r>
@@ -3172,7 +4140,7 @@
           <w:color w:val="000000" w:themeColor="text1" w:themeTint="FF" w:themeShade="FF"/>
           <w:sz w:val="24"/>
           <w:szCs w:val="24"/>
-          <w:lang w:val="en-US"/>
+          <w:lang w:val="fr-CA"/>
         </w:rPr>
       </w:pPr>
       <w:r>
@@ -3211,7 +4179,7 @@
           <w:color w:val="000000" w:themeColor="text1" w:themeTint="FF" w:themeShade="FF"/>
           <w:sz w:val="24"/>
           <w:szCs w:val="24"/>
-          <w:lang w:val="en-US"/>
+          <w:lang w:val="fr-CA"/>
         </w:rPr>
       </w:pPr>
     </w:p>
@@ -3258,13 +4226,15 @@
                 <w:bCs w:val="0"/>
                 <w:i w:val="0"/>
                 <w:iCs w:val="0"/>
+                <w:noProof w:val="0"/>
                 <w:sz w:val="20"/>
                 <w:szCs w:val="20"/>
+                <w:lang w:val="fr-CA"/>
               </w:rPr>
             </w:pPr>
             <w:r>
               <w:drawing>
-                <wp:inline wp14:editId="7AC627A6" wp14:anchorId="0858B11D">
+                <wp:inline wp14:editId="48E94645" wp14:anchorId="0858B11D">
                   <wp:extent cx="4972050" cy="3457575"/>
                   <wp:effectExtent l="0" t="0" r="0" b="0"/>
                   <wp:docPr id="462821" name="" title=""/>
@@ -3279,10 +4249,10 @@
                           <pic:cNvPicPr/>
                         </pic:nvPicPr>
                         <pic:blipFill>
-                          <a:blip r:embed="R36263c0cad104f0a">
-                            <a:extLst>
+                          <a:blip r:embed="R6960b4e449a54cb4">
+                            <a:extLst xmlns:a="http://schemas.openxmlformats.org/drawingml/2006/main">
                               <a:ext xmlns:a="http://schemas.openxmlformats.org/drawingml/2006/main" uri="{28A0092B-C50C-407E-A947-70E740481C1C}">
-                                <a14:useLocalDpi val="0"/>
+                                <a14:useLocalDpi xmlns:a14="http://schemas.microsoft.com/office/drawing/2010/main" val="0"/>
                               </a:ext>
                             </a:extLst>
                           </a:blip>
@@ -3291,7 +4261,7 @@
                           </a:stretch>
                         </pic:blipFill>
                         <pic:spPr>
-                          <a:xfrm>
+                          <a:xfrm rot="0" flipH="0" flipV="0">
                             <a:off x="0" y="0"/>
                             <a:ext cx="4972050" cy="3457575"/>
                           </a:xfrm>
@@ -3340,9 +4310,11 @@
                 <w:bCs w:val="0"/>
                 <w:i w:val="0"/>
                 <w:iCs w:val="0"/>
+                <w:noProof w:val="0"/>
                 <w:color w:val="212529"/>
                 <w:sz w:val="20"/>
                 <w:szCs w:val="20"/>
+                <w:lang w:val="fr-CA"/>
               </w:rPr>
             </w:pPr>
             <w:r>
@@ -3352,12 +4324,43 @@
                 <w:bCs w:val="0"/>
                 <w:i w:val="1"/>
                 <w:iCs w:val="1"/>
+                <w:noProof w:val="0"/>
                 <w:color w:val="212529"/>
                 <w:sz w:val="20"/>
                 <w:szCs w:val="20"/>
                 <w:lang w:val="fr-CA"/>
               </w:rPr>
-              <w:t>Figure 42: Page pour s'inscrire</w:t>
+              <w:t xml:space="preserve">Figure </w:t>
+            </w:r>
+            <w:r>
+              <w:rPr>
+                <w:rFonts w:ascii="Times New Roman" w:hAnsi="Times New Roman" w:eastAsia="Times New Roman" w:cs="Times New Roman"/>
+                <w:b w:val="0"/>
+                <w:bCs w:val="0"/>
+                <w:i w:val="1"/>
+                <w:iCs w:val="1"/>
+                <w:noProof w:val="0"/>
+                <w:color w:val="212529"/>
+                <w:sz w:val="20"/>
+                <w:szCs w:val="20"/>
+                <w:lang w:val="fr-CA"/>
+              </w:rPr>
+              <w:t>9</w:t>
+            </w:r>
+            <w:r>
+              <w:rPr>
+                <w:rFonts w:ascii="Times New Roman" w:hAnsi="Times New Roman" w:eastAsia="Times New Roman" w:cs="Times New Roman"/>
+                <w:b w:val="0"/>
+                <w:bCs w:val="0"/>
+                <w:i w:val="1"/>
+                <w:iCs w:val="1"/>
+                <w:noProof w:val="0"/>
+                <w:color w:val="212529"/>
+                <w:sz w:val="20"/>
+                <w:szCs w:val="20"/>
+                <w:lang w:val="fr-CA"/>
+              </w:rPr>
+              <w:t>: Page pour s'inscrire</w:t>
             </w:r>
           </w:p>
         </w:tc>
@@ -3385,7 +4388,7 @@
           <w:color w:val="000000" w:themeColor="text1" w:themeTint="FF" w:themeShade="FF"/>
           <w:sz w:val="24"/>
           <w:szCs w:val="24"/>
-          <w:lang w:val="en-US"/>
+          <w:lang w:val="fr-CA"/>
         </w:rPr>
       </w:pPr>
       <w:r>
@@ -3403,7 +4406,41 @@
           <w:szCs w:val="24"/>
           <w:lang w:val="fr-CA"/>
         </w:rPr>
-        <w:t>Arrivée sur la page “Step 2”.</w:t>
+        <w:t>Arrivée sur la page “</w:t>
+      </w:r>
+      <w:r>
+        <w:rPr>
+          <w:rFonts w:ascii="Times New Roman" w:hAnsi="Times New Roman" w:eastAsia="Times New Roman" w:cs="Times New Roman"/>
+          <w:b w:val="0"/>
+          <w:bCs w:val="0"/>
+          <w:i w:val="0"/>
+          <w:iCs w:val="0"/>
+          <w:caps w:val="0"/>
+          <w:smallCaps w:val="0"/>
+          <w:noProof w:val="0"/>
+          <w:color w:val="000000" w:themeColor="text1" w:themeTint="FF" w:themeShade="FF"/>
+          <w:sz w:val="24"/>
+          <w:szCs w:val="24"/>
+          <w:lang w:val="fr-CA"/>
+        </w:rPr>
+        <w:t>Step</w:t>
+      </w:r>
+      <w:r>
+        <w:rPr>
+          <w:rFonts w:ascii="Times New Roman" w:hAnsi="Times New Roman" w:eastAsia="Times New Roman" w:cs="Times New Roman"/>
+          <w:b w:val="0"/>
+          <w:bCs w:val="0"/>
+          <w:i w:val="0"/>
+          <w:iCs w:val="0"/>
+          <w:caps w:val="0"/>
+          <w:smallCaps w:val="0"/>
+          <w:noProof w:val="0"/>
+          <w:color w:val="000000" w:themeColor="text1" w:themeTint="FF" w:themeShade="FF"/>
+          <w:sz w:val="24"/>
+          <w:szCs w:val="24"/>
+          <w:lang w:val="fr-CA"/>
+        </w:rPr>
+        <w:t xml:space="preserve"> 2”.</w:t>
       </w:r>
     </w:p>
     <w:p>
@@ -3428,7 +4465,7 @@
           <w:color w:val="000000" w:themeColor="text1" w:themeTint="FF" w:themeShade="FF"/>
           <w:sz w:val="24"/>
           <w:szCs w:val="24"/>
-          <w:lang w:val="en-US"/>
+          <w:lang w:val="fr-CA"/>
         </w:rPr>
       </w:pPr>
       <w:r>
@@ -3444,9 +4481,26 @@
           <w:color w:val="000000" w:themeColor="text1" w:themeTint="FF" w:themeShade="FF"/>
           <w:sz w:val="24"/>
           <w:szCs w:val="24"/>
-          <w:lang w:val="en-US"/>
-        </w:rPr>
-        <w:t>Remplir: “First &amp; Last Name”, “Date of birth”, “Nationality”, “ID Document Number”, “Residential Address”, “Country You Pay Taxes”.</w:t>
+          <w:lang w:val="fr-CA"/>
+        </w:rPr>
+        <w:t>Remplir</w:t>
+      </w:r>
+      <w:r>
+        <w:rPr>
+          <w:rFonts w:ascii="Times New Roman" w:hAnsi="Times New Roman" w:eastAsia="Times New Roman" w:cs="Times New Roman"/>
+          <w:b w:val="0"/>
+          <w:bCs w:val="0"/>
+          <w:i w:val="0"/>
+          <w:iCs w:val="0"/>
+          <w:caps w:val="0"/>
+          <w:smallCaps w:val="0"/>
+          <w:noProof w:val="0"/>
+          <w:color w:val="000000" w:themeColor="text1" w:themeTint="FF" w:themeShade="FF"/>
+          <w:sz w:val="24"/>
+          <w:szCs w:val="24"/>
+          <w:lang w:val="fr-CA"/>
+        </w:rPr>
+        <w:t>: “First &amp; Last Name”, “Date of birth”, “Nationality”, “ID Document Number”, “Residential Address”, “Country You Pay Taxes”.</w:t>
       </w:r>
     </w:p>
     <w:p>
@@ -3472,7 +4526,7 @@
           <w:color w:val="000000" w:themeColor="text1" w:themeTint="FF" w:themeShade="FF"/>
           <w:sz w:val="24"/>
           <w:szCs w:val="24"/>
-          <w:lang w:val="en-US"/>
+          <w:lang w:val="fr-CA"/>
         </w:rPr>
       </w:pPr>
       <w:r>
@@ -3490,7 +4544,41 @@
           <w:szCs w:val="24"/>
           <w:lang w:val="fr-CA"/>
         </w:rPr>
-        <w:t>Cliquez sur bouton: “Next Step”</w:t>
+        <w:t xml:space="preserve">Cliquez sur bouton: “Next </w:t>
+      </w:r>
+      <w:r>
+        <w:rPr>
+          <w:rFonts w:ascii="Times New Roman" w:hAnsi="Times New Roman" w:eastAsia="Times New Roman" w:cs="Times New Roman"/>
+          <w:b w:val="0"/>
+          <w:bCs w:val="0"/>
+          <w:i w:val="0"/>
+          <w:iCs w:val="0"/>
+          <w:caps w:val="0"/>
+          <w:smallCaps w:val="0"/>
+          <w:noProof w:val="0"/>
+          <w:color w:val="000000" w:themeColor="text1" w:themeTint="FF" w:themeShade="FF"/>
+          <w:sz w:val="24"/>
+          <w:szCs w:val="24"/>
+          <w:lang w:val="fr-CA"/>
+        </w:rPr>
+        <w:t>Step</w:t>
+      </w:r>
+      <w:r>
+        <w:rPr>
+          <w:rFonts w:ascii="Times New Roman" w:hAnsi="Times New Roman" w:eastAsia="Times New Roman" w:cs="Times New Roman"/>
+          <w:b w:val="0"/>
+          <w:bCs w:val="0"/>
+          <w:i w:val="0"/>
+          <w:iCs w:val="0"/>
+          <w:caps w:val="0"/>
+          <w:smallCaps w:val="0"/>
+          <w:noProof w:val="0"/>
+          <w:color w:val="000000" w:themeColor="text1" w:themeTint="FF" w:themeShade="FF"/>
+          <w:sz w:val="24"/>
+          <w:szCs w:val="24"/>
+          <w:lang w:val="fr-CA"/>
+        </w:rPr>
+        <w:t>”</w:t>
       </w:r>
     </w:p>
     <w:p>
@@ -3510,7 +4598,7 @@
           <w:color w:val="000000" w:themeColor="text1" w:themeTint="FF" w:themeShade="FF"/>
           <w:sz w:val="24"/>
           <w:szCs w:val="24"/>
-          <w:lang w:val="en-US"/>
+          <w:lang w:val="fr-CA"/>
         </w:rPr>
       </w:pPr>
     </w:p>
@@ -3532,7 +4620,7 @@
           <w:color w:val="000000" w:themeColor="text1" w:themeTint="FF" w:themeShade="FF"/>
           <w:sz w:val="24"/>
           <w:szCs w:val="24"/>
-          <w:lang w:val="en-US"/>
+          <w:lang w:val="fr-CA"/>
         </w:rPr>
       </w:pPr>
     </w:p>
@@ -3579,13 +4667,15 @@
                 <w:bCs w:val="0"/>
                 <w:i w:val="0"/>
                 <w:iCs w:val="0"/>
+                <w:noProof w:val="0"/>
                 <w:sz w:val="24"/>
                 <w:szCs w:val="24"/>
+                <w:lang w:val="fr-CA"/>
               </w:rPr>
             </w:pPr>
             <w:r>
               <w:drawing>
-                <wp:inline wp14:editId="570EC4DC" wp14:anchorId="521C63F3">
+                <wp:inline wp14:editId="29A55E20" wp14:anchorId="521C63F3">
                   <wp:extent cx="3971925" cy="3200400"/>
                   <wp:effectExtent l="0" t="0" r="0" b="0"/>
                   <wp:docPr id="58078171" name="" title=""/>
@@ -3600,10 +4690,10 @@
                           <pic:cNvPicPr/>
                         </pic:nvPicPr>
                         <pic:blipFill>
-                          <a:blip r:embed="Rf807c711a9c2457b">
-                            <a:extLst>
+                          <a:blip r:embed="R440a8a5c801048cc">
+                            <a:extLst xmlns:a="http://schemas.openxmlformats.org/drawingml/2006/main">
                               <a:ext xmlns:a="http://schemas.openxmlformats.org/drawingml/2006/main" uri="{28A0092B-C50C-407E-A947-70E740481C1C}">
-                                <a14:useLocalDpi val="0"/>
+                                <a14:useLocalDpi xmlns:a14="http://schemas.microsoft.com/office/drawing/2010/main" val="0"/>
                               </a:ext>
                             </a:extLst>
                           </a:blip>
@@ -3612,7 +4702,7 @@
                           </a:stretch>
                         </pic:blipFill>
                         <pic:spPr>
-                          <a:xfrm>
+                          <a:xfrm rot="0" flipH="0" flipV="0">
                             <a:off x="0" y="0"/>
                             <a:ext cx="3971925" cy="3200400"/>
                           </a:xfrm>
@@ -3659,11 +4749,13 @@
                 <w:rFonts w:ascii="Times New Roman" w:hAnsi="Times New Roman" w:eastAsia="Times New Roman" w:cs="Times New Roman"/>
                 <w:b w:val="0"/>
                 <w:bCs w:val="0"/>
-                <w:i w:val="0"/>
-                <w:iCs w:val="0"/>
+                <w:i w:val="1"/>
+                <w:iCs w:val="1"/>
+                <w:noProof w:val="0"/>
                 <w:color w:val="212529"/>
                 <w:sz w:val="20"/>
                 <w:szCs w:val="20"/>
+                <w:lang w:val="fr-CA"/>
               </w:rPr>
             </w:pPr>
             <w:r>
@@ -3673,12 +4765,43 @@
                 <w:bCs w:val="0"/>
                 <w:i w:val="1"/>
                 <w:iCs w:val="1"/>
+                <w:noProof w:val="0"/>
                 <w:color w:val="212529"/>
                 <w:sz w:val="20"/>
                 <w:szCs w:val="20"/>
                 <w:lang w:val="fr-CA"/>
               </w:rPr>
-              <w:t>Figure 43: Page de données personnel</w:t>
+              <w:t xml:space="preserve">Figure </w:t>
+            </w:r>
+            <w:r>
+              <w:rPr>
+                <w:rFonts w:ascii="Times New Roman" w:hAnsi="Times New Roman" w:eastAsia="Times New Roman" w:cs="Times New Roman"/>
+                <w:b w:val="0"/>
+                <w:bCs w:val="0"/>
+                <w:i w:val="1"/>
+                <w:iCs w:val="1"/>
+                <w:noProof w:val="0"/>
+                <w:color w:val="212529"/>
+                <w:sz w:val="20"/>
+                <w:szCs w:val="20"/>
+                <w:lang w:val="fr-CA"/>
+              </w:rPr>
+              <w:t>10</w:t>
+            </w:r>
+            <w:r>
+              <w:rPr>
+                <w:rFonts w:ascii="Times New Roman" w:hAnsi="Times New Roman" w:eastAsia="Times New Roman" w:cs="Times New Roman"/>
+                <w:b w:val="0"/>
+                <w:bCs w:val="0"/>
+                <w:i w:val="1"/>
+                <w:iCs w:val="1"/>
+                <w:noProof w:val="0"/>
+                <w:color w:val="212529"/>
+                <w:sz w:val="20"/>
+                <w:szCs w:val="20"/>
+                <w:lang w:val="fr-CA"/>
+              </w:rPr>
+              <w:t>: Page de données personnel</w:t>
             </w:r>
           </w:p>
         </w:tc>
@@ -3702,7 +4825,7 @@
           <w:color w:val="212529"/>
           <w:sz w:val="24"/>
           <w:szCs w:val="24"/>
-          <w:lang w:val="en-US"/>
+          <w:lang w:val="fr-CA"/>
         </w:rPr>
       </w:pPr>
     </w:p>
@@ -3729,7 +4852,7 @@
           <w:color w:val="212529"/>
           <w:sz w:val="24"/>
           <w:szCs w:val="24"/>
-          <w:lang w:val="en-US"/>
+          <w:lang w:val="fr-CA"/>
         </w:rPr>
       </w:pPr>
       <w:r>
@@ -3764,7 +4887,41 @@
           <w:szCs w:val="24"/>
           <w:lang w:val="fr-CA"/>
         </w:rPr>
-        <w:t xml:space="preserve"> sur la page “Step 3”.</w:t>
+        <w:t xml:space="preserve"> sur la page “</w:t>
+      </w:r>
+      <w:r>
+        <w:rPr>
+          <w:rFonts w:ascii="Times New Roman" w:hAnsi="Times New Roman" w:eastAsia="Times New Roman" w:cs="Times New Roman"/>
+          <w:b w:val="0"/>
+          <w:bCs w:val="0"/>
+          <w:i w:val="0"/>
+          <w:iCs w:val="0"/>
+          <w:caps w:val="0"/>
+          <w:smallCaps w:val="0"/>
+          <w:noProof w:val="0"/>
+          <w:color w:val="212529"/>
+          <w:sz w:val="24"/>
+          <w:szCs w:val="24"/>
+          <w:lang w:val="fr-CA"/>
+        </w:rPr>
+        <w:t>Step</w:t>
+      </w:r>
+      <w:r>
+        <w:rPr>
+          <w:rFonts w:ascii="Times New Roman" w:hAnsi="Times New Roman" w:eastAsia="Times New Roman" w:cs="Times New Roman"/>
+          <w:b w:val="0"/>
+          <w:bCs w:val="0"/>
+          <w:i w:val="0"/>
+          <w:iCs w:val="0"/>
+          <w:caps w:val="0"/>
+          <w:smallCaps w:val="0"/>
+          <w:noProof w:val="0"/>
+          <w:color w:val="212529"/>
+          <w:sz w:val="24"/>
+          <w:szCs w:val="24"/>
+          <w:lang w:val="fr-CA"/>
+        </w:rPr>
+        <w:t xml:space="preserve"> 3”.</w:t>
       </w:r>
     </w:p>
     <w:p>
@@ -3785,7 +4942,7 @@
           <w:color w:val="000000" w:themeColor="text1" w:themeTint="FF" w:themeShade="FF"/>
           <w:sz w:val="24"/>
           <w:szCs w:val="24"/>
-          <w:lang w:val="en-US"/>
+          <w:lang w:val="fr-CA"/>
         </w:rPr>
       </w:pPr>
     </w:p>
@@ -3832,13 +4989,15 @@
                 <w:bCs w:val="0"/>
                 <w:i w:val="0"/>
                 <w:iCs w:val="0"/>
+                <w:noProof w:val="0"/>
                 <w:sz w:val="24"/>
                 <w:szCs w:val="24"/>
+                <w:lang w:val="fr-CA"/>
               </w:rPr>
             </w:pPr>
             <w:r>
               <w:drawing>
-                <wp:inline wp14:editId="0A7E32E9" wp14:anchorId="7A936DA2">
+                <wp:inline wp14:editId="36BA41A7" wp14:anchorId="7A936DA2">
                   <wp:extent cx="3114675" cy="2495550"/>
                   <wp:effectExtent l="0" t="0" r="0" b="0"/>
                   <wp:docPr id="841732387" name="" title=""/>
@@ -3853,10 +5012,10 @@
                           <pic:cNvPicPr/>
                         </pic:nvPicPr>
                         <pic:blipFill>
-                          <a:blip r:embed="R94f03e45ae9f468f">
-                            <a:extLst>
+                          <a:blip r:embed="R063e810da50a41da">
+                            <a:extLst xmlns:a="http://schemas.openxmlformats.org/drawingml/2006/main">
                               <a:ext xmlns:a="http://schemas.openxmlformats.org/drawingml/2006/main" uri="{28A0092B-C50C-407E-A947-70E740481C1C}">
-                                <a14:useLocalDpi val="0"/>
+                                <a14:useLocalDpi xmlns:a14="http://schemas.microsoft.com/office/drawing/2010/main" val="0"/>
                               </a:ext>
                             </a:extLst>
                           </a:blip>
@@ -3865,7 +5024,7 @@
                           </a:stretch>
                         </pic:blipFill>
                         <pic:spPr>
-                          <a:xfrm>
+                          <a:xfrm rot="0" flipH="0" flipV="0">
                             <a:off x="0" y="0"/>
                             <a:ext cx="3114675" cy="2495550"/>
                           </a:xfrm>
@@ -3914,9 +5073,11 @@
                 <w:bCs w:val="0"/>
                 <w:i w:val="0"/>
                 <w:iCs w:val="0"/>
+                <w:noProof w:val="0"/>
                 <w:color w:val="212529"/>
                 <w:sz w:val="20"/>
                 <w:szCs w:val="20"/>
+                <w:lang w:val="fr-CA"/>
               </w:rPr>
             </w:pPr>
             <w:r>
@@ -3926,12 +5087,43 @@
                 <w:bCs w:val="0"/>
                 <w:i w:val="1"/>
                 <w:iCs w:val="1"/>
+                <w:noProof w:val="0"/>
                 <w:color w:val="212529"/>
                 <w:sz w:val="20"/>
                 <w:szCs w:val="20"/>
                 <w:lang w:val="fr-CA"/>
               </w:rPr>
-              <w:t>Figure 44: Identification d'utilisateur</w:t>
+              <w:t xml:space="preserve">Figure </w:t>
+            </w:r>
+            <w:r>
+              <w:rPr>
+                <w:rFonts w:ascii="Times New Roman" w:hAnsi="Times New Roman" w:eastAsia="Times New Roman" w:cs="Times New Roman"/>
+                <w:b w:val="0"/>
+                <w:bCs w:val="0"/>
+                <w:i w:val="1"/>
+                <w:iCs w:val="1"/>
+                <w:noProof w:val="0"/>
+                <w:color w:val="212529"/>
+                <w:sz w:val="20"/>
+                <w:szCs w:val="20"/>
+                <w:lang w:val="fr-CA"/>
+              </w:rPr>
+              <w:t>11</w:t>
+            </w:r>
+            <w:r>
+              <w:rPr>
+                <w:rFonts w:ascii="Times New Roman" w:hAnsi="Times New Roman" w:eastAsia="Times New Roman" w:cs="Times New Roman"/>
+                <w:b w:val="0"/>
+                <w:bCs w:val="0"/>
+                <w:i w:val="1"/>
+                <w:iCs w:val="1"/>
+                <w:noProof w:val="0"/>
+                <w:color w:val="212529"/>
+                <w:sz w:val="20"/>
+                <w:szCs w:val="20"/>
+                <w:lang w:val="fr-CA"/>
+              </w:rPr>
+              <w:t>: Identification d'utilisateur</w:t>
             </w:r>
           </w:p>
         </w:tc>
@@ -3955,10 +5147,14 @@
           <w:color w:val="000000" w:themeColor="text1" w:themeTint="FF" w:themeShade="FF"/>
           <w:sz w:val="24"/>
           <w:szCs w:val="24"/>
-          <w:lang w:val="en-US"/>
-        </w:rPr>
-      </w:pPr>
-      <w:r>
+          <w:lang w:val="fr-CA"/>
+        </w:rPr>
+      </w:pPr>
+      <w:r>
+        <w:rPr>
+          <w:noProof w:val="0"/>
+          <w:lang w:val="fr-CA"/>
+        </w:rPr>
         <w:br w:type="page"/>
       </w:r>
     </w:p>
@@ -3984,7 +5180,7 @@
           <w:color w:val="000000" w:themeColor="text1" w:themeTint="FF" w:themeShade="FF"/>
           <w:sz w:val="24"/>
           <w:szCs w:val="24"/>
-          <w:lang w:val="en-US"/>
+          <w:lang w:val="fr-CA"/>
         </w:rPr>
       </w:pPr>
       <w:r>
@@ -4027,7 +5223,7 @@
           <w:color w:val="000000" w:themeColor="text1" w:themeTint="FF" w:themeShade="FF"/>
           <w:sz w:val="24"/>
           <w:szCs w:val="24"/>
-          <w:lang w:val="en-US"/>
+          <w:lang w:val="fr-CA"/>
         </w:rPr>
       </w:pPr>
       <w:r>
@@ -4045,7 +5241,41 @@
           <w:szCs w:val="24"/>
           <w:lang w:val="fr-CA"/>
         </w:rPr>
-        <w:t xml:space="preserve"> Cliquez sur le bouton “Next Step”.</w:t>
+        <w:t xml:space="preserve"> Cliquez sur le bouton “Next </w:t>
+      </w:r>
+      <w:r>
+        <w:rPr>
+          <w:rFonts w:ascii="Times New Roman" w:hAnsi="Times New Roman" w:eastAsia="Times New Roman" w:cs="Times New Roman"/>
+          <w:b w:val="0"/>
+          <w:bCs w:val="0"/>
+          <w:i w:val="0"/>
+          <w:iCs w:val="0"/>
+          <w:caps w:val="0"/>
+          <w:smallCaps w:val="0"/>
+          <w:noProof w:val="0"/>
+          <w:color w:val="000000" w:themeColor="text1" w:themeTint="FF" w:themeShade="FF"/>
+          <w:sz w:val="24"/>
+          <w:szCs w:val="24"/>
+          <w:lang w:val="fr-CA"/>
+        </w:rPr>
+        <w:t>Step</w:t>
+      </w:r>
+      <w:r>
+        <w:rPr>
+          <w:rFonts w:ascii="Times New Roman" w:hAnsi="Times New Roman" w:eastAsia="Times New Roman" w:cs="Times New Roman"/>
+          <w:b w:val="0"/>
+          <w:bCs w:val="0"/>
+          <w:i w:val="0"/>
+          <w:iCs w:val="0"/>
+          <w:caps w:val="0"/>
+          <w:smallCaps w:val="0"/>
+          <w:noProof w:val="0"/>
+          <w:color w:val="000000" w:themeColor="text1" w:themeTint="FF" w:themeShade="FF"/>
+          <w:sz w:val="24"/>
+          <w:szCs w:val="24"/>
+          <w:lang w:val="fr-CA"/>
+        </w:rPr>
+        <w:t>”.</w:t>
       </w:r>
     </w:p>
     <w:p>
@@ -4070,7 +5300,7 @@
           <w:color w:val="000000" w:themeColor="text1" w:themeTint="FF" w:themeShade="FF"/>
           <w:sz w:val="24"/>
           <w:szCs w:val="24"/>
-          <w:lang w:val="en-US"/>
+          <w:lang w:val="fr-CA"/>
         </w:rPr>
       </w:pPr>
       <w:r>
@@ -4088,7 +5318,41 @@
           <w:szCs w:val="24"/>
           <w:lang w:val="fr-CA"/>
         </w:rPr>
-        <w:t>Arrivée sur la page “Step 4”.</w:t>
+        <w:t>Arrivée sur la page “</w:t>
+      </w:r>
+      <w:r>
+        <w:rPr>
+          <w:rFonts w:ascii="Times New Roman" w:hAnsi="Times New Roman" w:eastAsia="Times New Roman" w:cs="Times New Roman"/>
+          <w:b w:val="0"/>
+          <w:bCs w:val="0"/>
+          <w:i w:val="0"/>
+          <w:iCs w:val="0"/>
+          <w:caps w:val="0"/>
+          <w:smallCaps w:val="0"/>
+          <w:noProof w:val="0"/>
+          <w:color w:val="000000" w:themeColor="text1" w:themeTint="FF" w:themeShade="FF"/>
+          <w:sz w:val="24"/>
+          <w:szCs w:val="24"/>
+          <w:lang w:val="fr-CA"/>
+        </w:rPr>
+        <w:t>Step</w:t>
+      </w:r>
+      <w:r>
+        <w:rPr>
+          <w:rFonts w:ascii="Times New Roman" w:hAnsi="Times New Roman" w:eastAsia="Times New Roman" w:cs="Times New Roman"/>
+          <w:b w:val="0"/>
+          <w:bCs w:val="0"/>
+          <w:i w:val="0"/>
+          <w:iCs w:val="0"/>
+          <w:caps w:val="0"/>
+          <w:smallCaps w:val="0"/>
+          <w:noProof w:val="0"/>
+          <w:color w:val="000000" w:themeColor="text1" w:themeTint="FF" w:themeShade="FF"/>
+          <w:sz w:val="24"/>
+          <w:szCs w:val="24"/>
+          <w:lang w:val="fr-CA"/>
+        </w:rPr>
+        <w:t xml:space="preserve"> 4”.</w:t>
       </w:r>
     </w:p>
     <w:p>
@@ -4113,7 +5377,7 @@
           <w:color w:val="000000" w:themeColor="text1" w:themeTint="FF" w:themeShade="FF"/>
           <w:sz w:val="24"/>
           <w:szCs w:val="24"/>
-          <w:lang w:val="en-US"/>
+          <w:lang w:val="fr-CA"/>
         </w:rPr>
       </w:pPr>
       <w:r>
@@ -4156,7 +5420,7 @@
           <w:color w:val="000000" w:themeColor="text1" w:themeTint="FF" w:themeShade="FF"/>
           <w:sz w:val="24"/>
           <w:szCs w:val="24"/>
-          <w:lang w:val="en-US"/>
+          <w:lang w:val="fr-CA"/>
         </w:rPr>
       </w:pPr>
       <w:r>
@@ -4172,9 +5436,60 @@
           <w:color w:val="000000" w:themeColor="text1" w:themeTint="FF" w:themeShade="FF"/>
           <w:sz w:val="24"/>
           <w:szCs w:val="24"/>
-          <w:lang w:val="en-US"/>
-        </w:rPr>
-        <w:t>Cliquez sur la boite: “Agree the terms and policy”.</w:t>
+          <w:lang w:val="fr-CA"/>
+        </w:rPr>
+        <w:t>Cliquez</w:t>
+      </w:r>
+      <w:r>
+        <w:rPr>
+          <w:rFonts w:ascii="Times New Roman" w:hAnsi="Times New Roman" w:eastAsia="Times New Roman" w:cs="Times New Roman"/>
+          <w:b w:val="0"/>
+          <w:bCs w:val="0"/>
+          <w:i w:val="0"/>
+          <w:iCs w:val="0"/>
+          <w:caps w:val="0"/>
+          <w:smallCaps w:val="0"/>
+          <w:noProof w:val="0"/>
+          <w:color w:val="000000" w:themeColor="text1" w:themeTint="FF" w:themeShade="FF"/>
+          <w:sz w:val="24"/>
+          <w:szCs w:val="24"/>
+          <w:lang w:val="fr-CA"/>
+        </w:rPr>
+        <w:t xml:space="preserve"> sur la </w:t>
+      </w:r>
+      <w:r>
+        <w:rPr>
+          <w:rFonts w:ascii="Times New Roman" w:hAnsi="Times New Roman" w:eastAsia="Times New Roman" w:cs="Times New Roman"/>
+          <w:b w:val="0"/>
+          <w:bCs w:val="0"/>
+          <w:i w:val="0"/>
+          <w:iCs w:val="0"/>
+          <w:caps w:val="0"/>
+          <w:smallCaps w:val="0"/>
+          <w:noProof w:val="0"/>
+          <w:color w:val="000000" w:themeColor="text1" w:themeTint="FF" w:themeShade="FF"/>
+          <w:sz w:val="24"/>
+          <w:szCs w:val="24"/>
+          <w:lang w:val="fr-CA"/>
+        </w:rPr>
+        <w:t>boite</w:t>
+      </w:r>
+      <w:r>
+        <w:rPr>
+          <w:rFonts w:ascii="Times New Roman" w:hAnsi="Times New Roman" w:eastAsia="Times New Roman" w:cs="Times New Roman"/>
+          <w:b w:val="0"/>
+          <w:bCs w:val="0"/>
+          <w:i w:val="0"/>
+          <w:iCs w:val="0"/>
+          <w:caps w:val="0"/>
+          <w:smallCaps w:val="0"/>
+          <w:noProof w:val="0"/>
+          <w:color w:val="000000" w:themeColor="text1" w:themeTint="FF" w:themeShade="FF"/>
+          <w:sz w:val="24"/>
+          <w:szCs w:val="24"/>
+          <w:lang w:val="fr-CA"/>
+        </w:rPr>
+        <w:t>: “Agree the terms and policy”.</w:t>
       </w:r>
     </w:p>
     <w:p>
@@ -4199,7 +5514,7 @@
           <w:color w:val="000000" w:themeColor="text1" w:themeTint="FF" w:themeShade="FF"/>
           <w:sz w:val="24"/>
           <w:szCs w:val="24"/>
-          <w:lang w:val="en-US"/>
+          <w:lang w:val="fr-CA"/>
         </w:rPr>
       </w:pPr>
       <w:r>
@@ -4217,7 +5532,41 @@
           <w:szCs w:val="24"/>
           <w:lang w:val="fr-CA"/>
         </w:rPr>
-        <w:t>Cliquez sur le bouton “Next Step”.</w:t>
+        <w:t xml:space="preserve">Cliquez sur le bouton “Next </w:t>
+      </w:r>
+      <w:r>
+        <w:rPr>
+          <w:rFonts w:ascii="Times New Roman" w:hAnsi="Times New Roman" w:eastAsia="Times New Roman" w:cs="Times New Roman"/>
+          <w:b w:val="0"/>
+          <w:bCs w:val="0"/>
+          <w:i w:val="0"/>
+          <w:iCs w:val="0"/>
+          <w:caps w:val="0"/>
+          <w:smallCaps w:val="0"/>
+          <w:noProof w:val="0"/>
+          <w:color w:val="000000" w:themeColor="text1" w:themeTint="FF" w:themeShade="FF"/>
+          <w:sz w:val="24"/>
+          <w:szCs w:val="24"/>
+          <w:lang w:val="fr-CA"/>
+        </w:rPr>
+        <w:t>Step</w:t>
+      </w:r>
+      <w:r>
+        <w:rPr>
+          <w:rFonts w:ascii="Times New Roman" w:hAnsi="Times New Roman" w:eastAsia="Times New Roman" w:cs="Times New Roman"/>
+          <w:b w:val="0"/>
+          <w:bCs w:val="0"/>
+          <w:i w:val="0"/>
+          <w:iCs w:val="0"/>
+          <w:caps w:val="0"/>
+          <w:smallCaps w:val="0"/>
+          <w:noProof w:val="0"/>
+          <w:color w:val="000000" w:themeColor="text1" w:themeTint="FF" w:themeShade="FF"/>
+          <w:sz w:val="24"/>
+          <w:szCs w:val="24"/>
+          <w:lang w:val="fr-CA"/>
+        </w:rPr>
+        <w:t>”.</w:t>
       </w:r>
     </w:p>
     <w:p>
@@ -4243,7 +5592,7 @@
           <w:color w:val="212529"/>
           <w:sz w:val="24"/>
           <w:szCs w:val="24"/>
-          <w:lang w:val="en-US"/>
+          <w:lang w:val="fr-CA"/>
         </w:rPr>
       </w:pPr>
       <w:r>
@@ -4298,7 +5647,7 @@
           <w:color w:val="000000" w:themeColor="text1" w:themeTint="FF" w:themeShade="FF"/>
           <w:sz w:val="24"/>
           <w:szCs w:val="24"/>
-          <w:lang w:val="en-US"/>
+          <w:lang w:val="fr-CA"/>
         </w:rPr>
       </w:pPr>
     </w:p>
@@ -4320,7 +5669,7 @@
           <w:color w:val="000000" w:themeColor="text1" w:themeTint="FF" w:themeShade="FF"/>
           <w:sz w:val="24"/>
           <w:szCs w:val="24"/>
-          <w:lang w:val="en-US"/>
+          <w:lang w:val="fr-CA"/>
         </w:rPr>
       </w:pPr>
     </w:p>
@@ -4367,13 +5716,15 @@
                 <w:bCs w:val="0"/>
                 <w:i w:val="0"/>
                 <w:iCs w:val="0"/>
+                <w:noProof w:val="0"/>
                 <w:sz w:val="20"/>
                 <w:szCs w:val="20"/>
+                <w:lang w:val="fr-CA"/>
               </w:rPr>
             </w:pPr>
             <w:r>
               <w:drawing>
-                <wp:inline wp14:editId="2C0941A3" wp14:anchorId="4EDBEA02">
+                <wp:inline wp14:editId="7E88B03F" wp14:anchorId="4EDBEA02">
                   <wp:extent cx="4762502" cy="1905000"/>
                   <wp:effectExtent l="0" t="0" r="0" b="0"/>
                   <wp:docPr id="937790365" name="" title=""/>
@@ -4388,10 +5739,10 @@
                           <pic:cNvPicPr/>
                         </pic:nvPicPr>
                         <pic:blipFill>
-                          <a:blip r:embed="R66ad671811a74a27">
-                            <a:extLst>
+                          <a:blip r:embed="R08f9d921e1554181">
+                            <a:extLst xmlns:a="http://schemas.openxmlformats.org/drawingml/2006/main">
                               <a:ext xmlns:a="http://schemas.openxmlformats.org/drawingml/2006/main" uri="{28A0092B-C50C-407E-A947-70E740481C1C}">
-                                <a14:useLocalDpi val="0"/>
+                                <a14:useLocalDpi xmlns:a14="http://schemas.microsoft.com/office/drawing/2010/main" val="0"/>
                               </a:ext>
                             </a:extLst>
                           </a:blip>
@@ -4400,7 +5751,7 @@
                           </a:stretch>
                         </pic:blipFill>
                         <pic:spPr>
-                          <a:xfrm>
+                          <a:xfrm rot="0" flipH="0" flipV="0">
                             <a:off x="0" y="0"/>
                             <a:ext cx="4762502" cy="1905000"/>
                           </a:xfrm>
@@ -4447,11 +5798,13 @@
                 <w:rFonts w:ascii="Times New Roman" w:hAnsi="Times New Roman" w:eastAsia="Times New Roman" w:cs="Times New Roman"/>
                 <w:b w:val="0"/>
                 <w:bCs w:val="0"/>
-                <w:i w:val="0"/>
-                <w:iCs w:val="0"/>
+                <w:i w:val="1"/>
+                <w:iCs w:val="1"/>
+                <w:noProof w:val="0"/>
                 <w:color w:val="212529"/>
                 <w:sz w:val="20"/>
                 <w:szCs w:val="20"/>
+                <w:lang w:val="fr-CA"/>
               </w:rPr>
             </w:pPr>
             <w:r>
@@ -4461,12 +5814,43 @@
                 <w:bCs w:val="0"/>
                 <w:i w:val="1"/>
                 <w:iCs w:val="1"/>
+                <w:noProof w:val="0"/>
                 <w:color w:val="212529"/>
                 <w:sz w:val="20"/>
                 <w:szCs w:val="20"/>
                 <w:lang w:val="fr-CA"/>
               </w:rPr>
-              <w:t>Figure 45:  Pin de confirmation</w:t>
+              <w:t xml:space="preserve">Figure </w:t>
+            </w:r>
+            <w:r>
+              <w:rPr>
+                <w:rFonts w:ascii="Times New Roman" w:hAnsi="Times New Roman" w:eastAsia="Times New Roman" w:cs="Times New Roman"/>
+                <w:b w:val="0"/>
+                <w:bCs w:val="0"/>
+                <w:i w:val="1"/>
+                <w:iCs w:val="1"/>
+                <w:noProof w:val="0"/>
+                <w:color w:val="212529"/>
+                <w:sz w:val="20"/>
+                <w:szCs w:val="20"/>
+                <w:lang w:val="fr-CA"/>
+              </w:rPr>
+              <w:t>12</w:t>
+            </w:r>
+            <w:r>
+              <w:rPr>
+                <w:rFonts w:ascii="Times New Roman" w:hAnsi="Times New Roman" w:eastAsia="Times New Roman" w:cs="Times New Roman"/>
+                <w:b w:val="0"/>
+                <w:bCs w:val="0"/>
+                <w:i w:val="1"/>
+                <w:iCs w:val="1"/>
+                <w:noProof w:val="0"/>
+                <w:color w:val="212529"/>
+                <w:sz w:val="20"/>
+                <w:szCs w:val="20"/>
+                <w:lang w:val="fr-CA"/>
+              </w:rPr>
+              <w:t>:  Pin de confirmation</w:t>
             </w:r>
           </w:p>
         </w:tc>
@@ -4480,9 +5864,11 @@
         <w:jc w:val="center"/>
         <w:rPr>
           <w:rFonts w:ascii="Times New Roman" w:hAnsi="Times New Roman" w:eastAsia="Times New Roman" w:cs="Times New Roman"/>
+          <w:noProof w:val="0"/>
           <w:sz w:val="28"/>
           <w:szCs w:val="28"/>
           <w:rtl w:val="0"/>
+          <w:lang w:val="fr-CA"/>
         </w:rPr>
       </w:pPr>
     </w:p>
@@ -7940,6 +9326,153 @@
 </go:gDocsCustomXmlDataStorage>
 </file>
 
+<file path=customXML/item2.xml><?xml version="1.0" encoding="utf-8"?>
+<ct:contentTypeSchema xmlns:ct="http://schemas.microsoft.com/office/2006/metadata/contentType" xmlns:ma="http://schemas.microsoft.com/office/2006/metadata/properties/metaAttributes" ct:_="" ma:_="" ma:contentTypeName="Document" ma:contentTypeID="0x010100E72A0AF4E0B23749BDA87272F71C17A3" ma:contentTypeVersion="2" ma:contentTypeDescription="Create a new document." ma:contentTypeScope="" ma:versionID="e02231cffb4aab11af754e5d25189b84">
+  <xsd:schema xmlns:xsd="http://www.w3.org/2001/XMLSchema" xmlns:xs="http://www.w3.org/2001/XMLSchema" xmlns:p="http://schemas.microsoft.com/office/2006/metadata/properties" xmlns:ns2="f15214d8-a859-452f-92b5-ac915ae6bb7e" targetNamespace="http://schemas.microsoft.com/office/2006/metadata/properties" ma:root="true" ma:fieldsID="63feb8d8aee68b5064d5ed754b49721d" ns2:_="">
+    <xsd:import namespace="f15214d8-a859-452f-92b5-ac915ae6bb7e"/>
+    <xsd:element name="properties">
+      <xsd:complexType>
+        <xsd:sequence>
+          <xsd:element name="documentManagement">
+            <xsd:complexType>
+              <xsd:all>
+                <xsd:element ref="ns2:MediaServiceMetadata" minOccurs="0"/>
+                <xsd:element ref="ns2:MediaServiceFastMetadata" minOccurs="0"/>
+              </xsd:all>
+            </xsd:complexType>
+          </xsd:element>
+        </xsd:sequence>
+      </xsd:complexType>
+    </xsd:element>
+  </xsd:schema>
+  <xsd:schema xmlns:xsd="http://www.w3.org/2001/XMLSchema" xmlns:xs="http://www.w3.org/2001/XMLSchema" xmlns:dms="http://schemas.microsoft.com/office/2006/documentManagement/types" xmlns:pc="http://schemas.microsoft.com/office/infopath/2007/PartnerControls" targetNamespace="f15214d8-a859-452f-92b5-ac915ae6bb7e" elementFormDefault="qualified">
+    <xsd:import namespace="http://schemas.microsoft.com/office/2006/documentManagement/types"/>
+    <xsd:import namespace="http://schemas.microsoft.com/office/infopath/2007/PartnerControls"/>
+    <xsd:element name="MediaServiceMetadata" ma:index="8" nillable="true" ma:displayName="MediaServiceMetadata" ma:hidden="true" ma:internalName="MediaServiceMetadata" ma:readOnly="true">
+      <xsd:simpleType>
+        <xsd:restriction base="dms:Note"/>
+      </xsd:simpleType>
+    </xsd:element>
+    <xsd:element name="MediaServiceFastMetadata" ma:index="9" nillable="true" ma:displayName="MediaServiceFastMetadata" ma:hidden="true" ma:internalName="MediaServiceFastMetadata" ma:readOnly="true">
+      <xsd:simpleType>
+        <xsd:restriction base="dms:Note"/>
+      </xsd:simpleType>
+    </xsd:element>
+  </xsd:schema>
+  <xsd:schema xmlns="http://schemas.openxmlformats.org/package/2006/metadata/core-properties" xmlns:xsd="http://www.w3.org/2001/XMLSchema" xmlns:xsi="http://www.w3.org/2001/XMLSchema-instance" xmlns:dc="http://purl.org/dc/elements/1.1/" xmlns:dcterms="http://purl.org/dc/terms/" xmlns:odoc="http://schemas.microsoft.com/internal/obd" targetNamespace="http://schemas.openxmlformats.org/package/2006/metadata/core-properties" elementFormDefault="qualified" attributeFormDefault="unqualified" blockDefault="#all">
+    <xsd:import namespace="http://purl.org/dc/elements/1.1/" schemaLocation="http://dublincore.org/schemas/xmls/qdc/2003/04/02/dc.xsd"/>
+    <xsd:import namespace="http://purl.org/dc/terms/" schemaLocation="http://dublincore.org/schemas/xmls/qdc/2003/04/02/dcterms.xsd"/>
+    <xsd:element name="coreProperties" type="CT_coreProperties"/>
+    <xsd:complexType name="CT_coreProperties">
+      <xsd:all>
+        <xsd:element ref="dc:creator" minOccurs="0" maxOccurs="1"/>
+        <xsd:element ref="dcterms:created" minOccurs="0" maxOccurs="1"/>
+        <xsd:element ref="dc:identifier" minOccurs="0" maxOccurs="1"/>
+        <xsd:element name="contentType" minOccurs="0" maxOccurs="1" type="xsd:string" ma:index="0" ma:displayName="Content Type"/>
+        <xsd:element ref="dc:title" minOccurs="0" maxOccurs="1" ma:index="4" ma:displayName="Title"/>
+        <xsd:element ref="dc:subject" minOccurs="0" maxOccurs="1"/>
+        <xsd:element ref="dc:description" minOccurs="0" maxOccurs="1"/>
+        <xsd:element name="keywords" minOccurs="0" maxOccurs="1" type="xsd:string"/>
+        <xsd:element ref="dc:language" minOccurs="0" maxOccurs="1"/>
+        <xsd:element name="category" minOccurs="0" maxOccurs="1" type="xsd:string"/>
+        <xsd:element name="version" minOccurs="0" maxOccurs="1" type="xsd:string"/>
+        <xsd:element name="revision" minOccurs="0" maxOccurs="1" type="xsd:string">
+          <xsd:annotation>
+            <xsd:documentation>
+                        This value indicates the number of saves or revisions. The application is responsible for updating this value after each revision.
+                    </xsd:documentation>
+          </xsd:annotation>
+        </xsd:element>
+        <xsd:element name="lastModifiedBy" minOccurs="0" maxOccurs="1" type="xsd:string"/>
+        <xsd:element ref="dcterms:modified" minOccurs="0" maxOccurs="1"/>
+        <xsd:element name="contentStatus" minOccurs="0" maxOccurs="1" type="xsd:string"/>
+      </xsd:all>
+    </xsd:complexType>
+  </xsd:schema>
+  <xs:schema xmlns:pc="http://schemas.microsoft.com/office/infopath/2007/PartnerControls" xmlns:xs="http://www.w3.org/2001/XMLSchema" targetNamespace="http://schemas.microsoft.com/office/infopath/2007/PartnerControls" elementFormDefault="qualified" attributeFormDefault="unqualified">
+    <xs:element name="Person">
+      <xs:complexType>
+        <xs:sequence>
+          <xs:element ref="pc:DisplayName" minOccurs="0"/>
+          <xs:element ref="pc:AccountId" minOccurs="0"/>
+          <xs:element ref="pc:AccountType" minOccurs="0"/>
+        </xs:sequence>
+      </xs:complexType>
+    </xs:element>
+    <xs:element name="DisplayName" type="xs:string"/>
+    <xs:element name="AccountId" type="xs:string"/>
+    <xs:element name="AccountType" type="xs:string"/>
+    <xs:element name="BDCAssociatedEntity">
+      <xs:complexType>
+        <xs:sequence>
+          <xs:element ref="pc:BDCEntity" minOccurs="0" maxOccurs="unbounded"/>
+        </xs:sequence>
+        <xs:attribute ref="pc:EntityNamespace"/>
+        <xs:attribute ref="pc:EntityName"/>
+        <xs:attribute ref="pc:SystemInstanceName"/>
+        <xs:attribute ref="pc:AssociationName"/>
+      </xs:complexType>
+    </xs:element>
+    <xs:attribute name="EntityNamespace" type="xs:string"/>
+    <xs:attribute name="EntityName" type="xs:string"/>
+    <xs:attribute name="SystemInstanceName" type="xs:string"/>
+    <xs:attribute name="AssociationName" type="xs:string"/>
+    <xs:element name="BDCEntity">
+      <xs:complexType>
+        <xs:sequence>
+          <xs:element ref="pc:EntityDisplayName" minOccurs="0"/>
+          <xs:element ref="pc:EntityInstanceReference" minOccurs="0"/>
+          <xs:element ref="pc:EntityId1" minOccurs="0"/>
+          <xs:element ref="pc:EntityId2" minOccurs="0"/>
+          <xs:element ref="pc:EntityId3" minOccurs="0"/>
+          <xs:element ref="pc:EntityId4" minOccurs="0"/>
+          <xs:element ref="pc:EntityId5" minOccurs="0"/>
+        </xs:sequence>
+      </xs:complexType>
+    </xs:element>
+    <xs:element name="EntityDisplayName" type="xs:string"/>
+    <xs:element name="EntityInstanceReference" type="xs:string"/>
+    <xs:element name="EntityId1" type="xs:string"/>
+    <xs:element name="EntityId2" type="xs:string"/>
+    <xs:element name="EntityId3" type="xs:string"/>
+    <xs:element name="EntityId4" type="xs:string"/>
+    <xs:element name="EntityId5" type="xs:string"/>
+    <xs:element name="Terms">
+      <xs:complexType>
+        <xs:sequence>
+          <xs:element ref="pc:TermInfo" minOccurs="0" maxOccurs="unbounded"/>
+        </xs:sequence>
+      </xs:complexType>
+    </xs:element>
+    <xs:element name="TermInfo">
+      <xs:complexType>
+        <xs:sequence>
+          <xs:element ref="pc:TermName" minOccurs="0"/>
+          <xs:element ref="pc:TermId" minOccurs="0"/>
+        </xs:sequence>
+      </xs:complexType>
+    </xs:element>
+    <xs:element name="TermName" type="xs:string"/>
+    <xs:element name="TermId" type="xs:string"/>
+  </xs:schema>
+</ct:contentTypeSchema>
+</file>
+
+<file path=customXML/item3.xml><?xml version="1.0" encoding="utf-8"?>
+<?mso-contentType ?>
+<FormTemplates xmlns="http://schemas.microsoft.com/sharepoint/v3/contenttype/forms">
+  <Display>DocumentLibraryForm</Display>
+  <Edit>DocumentLibraryForm</Edit>
+  <New>DocumentLibraryForm</New>
+</FormTemplates>
+</file>
+
+<file path=customXML/item4.xml><?xml version="1.0" encoding="utf-8"?>
+<p:properties xmlns:p="http://schemas.microsoft.com/office/2006/metadata/properties" xmlns:xsi="http://www.w3.org/2001/XMLSchema-instance" xmlns:pc="http://schemas.microsoft.com/office/infopath/2007/PartnerControls">
+  <documentManagement/>
+</p:properties>
+</file>
+
 <file path=customXML/itemProps1.xml><?xml version="1.0" encoding="utf-8"?>
 <ds:datastoreItem xmlns:ds="http://schemas.openxmlformats.org/officeDocument/2006/customXml" ds:itemID="{11111111-1234-1234-1234-123412341234}">
   <ds:schemaRefs>
@@ -7947,4 +9480,16 @@
     <ds:schemaRef ds:uri="http://customooxmlschemas.google.com/"/>
   </ds:schemaRefs>
 </ds:datastoreItem>
+</file>
+
+<file path=customXML/itemProps2.xml><?xml version="1.0" encoding="utf-8"?>
+<ds:datastoreItem xmlns:ds="http://schemas.openxmlformats.org/officeDocument/2006/customXml" ds:itemID="{658A6D89-CE12-400A-9128-3A089E271628}"/>
+</file>
+
+<file path=customXML/itemProps3.xml><?xml version="1.0" encoding="utf-8"?>
+<ds:datastoreItem xmlns:ds="http://schemas.openxmlformats.org/officeDocument/2006/customXml" ds:itemID="{511A424B-0293-4C37-8C79-52772434CBF5}"/>
+</file>
+
+<file path=customXML/itemProps4.xml><?xml version="1.0" encoding="utf-8"?>
+<ds:datastoreItem xmlns:ds="http://schemas.openxmlformats.org/officeDocument/2006/customXml" ds:itemID="{262627DE-C990-4973-B504-D714346E64E1}"/>
 </file>
</xml_diff>